<commit_message>
Added min Javascript notes
</commit_message>
<xml_diff>
--- a/midterms.docx
+++ b/midterms.docx
@@ -6,30 +6,42 @@
       <w:pPr>
         <w:pStyle w:val="NoSpacing"/>
         <w:rPr>
-          <w:rFonts w:ascii="Arial" w:hAnsi="Arial" w:cs="Arial"/>
+          <w:rFonts w:ascii="Consolas" w:hAnsi="Consolas" w:cs="Consolas"/>
           <w:color w:val="222222"/>
           <w:shd w:val="clear" w:color="auto" w:fill="FFFFFF"/>
         </w:rPr>
       </w:pPr>
       <w:proofErr w:type="gramStart"/>
       <w:r>
+        <w:rPr>
+          <w:rFonts w:ascii="Consolas" w:hAnsi="Consolas" w:cs="Consolas"/>
+        </w:rPr>
         <w:t xml:space="preserve">HTML (Hypertext </w:t>
       </w:r>
       <w:proofErr w:type="spellStart"/>
       <w:r>
+        <w:rPr>
+          <w:rFonts w:ascii="Consolas" w:hAnsi="Consolas" w:cs="Consolas"/>
+        </w:rPr>
         <w:t>Markup</w:t>
       </w:r>
       <w:proofErr w:type="spellEnd"/>
       <w:r>
+        <w:rPr>
+          <w:rFonts w:ascii="Consolas" w:hAnsi="Consolas" w:cs="Consolas"/>
+        </w:rPr>
         <w:t xml:space="preserve"> Language)</w:t>
       </w:r>
       <w:r>
+        <w:rPr>
+          <w:rFonts w:ascii="Consolas" w:hAnsi="Consolas" w:cs="Consolas"/>
+        </w:rPr>
         <w:br/>
       </w:r>
       <w:r>
         <w:rPr>
           <w:rStyle w:val="apple-converted-space"/>
-          <w:rFonts w:ascii="Arial" w:hAnsi="Arial" w:cs="Arial"/>
+          <w:rFonts w:ascii="Consolas" w:hAnsi="Consolas" w:cs="Consolas"/>
           <w:color w:val="222222"/>
           <w:shd w:val="clear" w:color="auto" w:fill="FFFFFF"/>
         </w:rPr>
@@ -38,7 +50,7 @@
       <w:r>
         <w:rPr>
           <w:rStyle w:val="apple-converted-space"/>
-          <w:rFonts w:ascii="Arial" w:hAnsi="Arial" w:cs="Arial"/>
+          <w:rFonts w:ascii="Consolas" w:hAnsi="Consolas" w:cs="Consolas"/>
           <w:color w:val="222222"/>
           <w:shd w:val="clear" w:color="auto" w:fill="FFFFFF"/>
         </w:rPr>
@@ -46,7 +58,7 @@
       </w:r>
       <w:r>
         <w:rPr>
-          <w:rFonts w:ascii="Arial" w:hAnsi="Arial" w:cs="Arial"/>
+          <w:rFonts w:ascii="Consolas" w:hAnsi="Consolas" w:cs="Consolas"/>
           <w:color w:val="222222"/>
           <w:shd w:val="clear" w:color="auto" w:fill="FFFFFF"/>
         </w:rPr>
@@ -55,7 +67,7 @@
       <w:proofErr w:type="spellStart"/>
       <w:r>
         <w:rPr>
-          <w:rFonts w:ascii="Arial" w:hAnsi="Arial" w:cs="Arial"/>
+          <w:rFonts w:ascii="Consolas" w:hAnsi="Consolas" w:cs="Consolas"/>
           <w:color w:val="222222"/>
           <w:shd w:val="clear" w:color="auto" w:fill="FFFFFF"/>
         </w:rPr>
@@ -64,7 +76,7 @@
       <w:proofErr w:type="spellEnd"/>
       <w:r>
         <w:rPr>
-          <w:rFonts w:ascii="Arial" w:hAnsi="Arial" w:cs="Arial"/>
+          <w:rFonts w:ascii="Consolas" w:hAnsi="Consolas" w:cs="Consolas"/>
           <w:color w:val="222222"/>
           <w:shd w:val="clear" w:color="auto" w:fill="FFFFFF"/>
         </w:rPr>
@@ -76,7 +88,7 @@
       <w:pPr>
         <w:pStyle w:val="NoSpacing"/>
         <w:rPr>
-          <w:rFonts w:ascii="Arial" w:hAnsi="Arial" w:cs="Arial"/>
+          <w:rFonts w:ascii="Consolas" w:hAnsi="Consolas" w:cs="Consolas"/>
           <w:color w:val="222222"/>
           <w:shd w:val="clear" w:color="auto" w:fill="FFFFFF"/>
         </w:rPr>
@@ -88,7 +100,7 @@
         <w:spacing w:before="72" w:after="0" w:line="240" w:lineRule="auto"/>
         <w:outlineLvl w:val="2"/>
         <w:rPr>
-          <w:rFonts w:ascii="Arial" w:eastAsia="Times New Roman" w:hAnsi="Arial" w:cs="Arial"/>
+          <w:rFonts w:ascii="Consolas" w:eastAsia="Times New Roman" w:hAnsi="Consolas" w:cs="Consolas"/>
           <w:b/>
           <w:bCs/>
           <w:color w:val="000000"/>
@@ -99,7 +111,7 @@
       </w:pPr>
       <w:r>
         <w:rPr>
-          <w:rFonts w:ascii="Arial" w:eastAsia="Times New Roman" w:hAnsi="Arial" w:cs="Arial"/>
+          <w:rFonts w:ascii="Consolas" w:eastAsia="Times New Roman" w:hAnsi="Consolas" w:cs="Consolas"/>
           <w:b/>
           <w:bCs/>
           <w:color w:val="000000"/>
@@ -121,7 +133,7 @@
         <w:spacing w:before="72" w:after="0" w:line="240" w:lineRule="auto"/>
         <w:outlineLvl w:val="2"/>
         <w:rPr>
-          <w:rFonts w:ascii="Arial" w:eastAsia="Times New Roman" w:hAnsi="Arial" w:cs="Arial"/>
+          <w:rFonts w:ascii="Consolas" w:eastAsia="Times New Roman" w:hAnsi="Consolas" w:cs="Consolas"/>
           <w:bCs/>
           <w:color w:val="000000"/>
           <w:sz w:val="20"/>
@@ -131,7 +143,7 @@
       </w:pPr>
       <w:r>
         <w:rPr>
-          <w:rFonts w:ascii="Arial" w:eastAsia="Times New Roman" w:hAnsi="Arial" w:cs="Arial"/>
+          <w:rFonts w:ascii="Consolas" w:eastAsia="Times New Roman" w:hAnsi="Consolas" w:cs="Consolas"/>
           <w:bCs/>
           <w:color w:val="000000"/>
           <w:sz w:val="20"/>
@@ -149,13 +161,14 @@
         <w:ind w:left="1440"/>
         <w:outlineLvl w:val="2"/>
         <w:rPr>
+          <w:rFonts w:ascii="Consolas" w:hAnsi="Consolas" w:cs="Consolas"/>
           <w:color w:val="000000" w:themeColor="text1"/>
           <w:u w:val="single"/>
         </w:rPr>
       </w:pPr>
       <w:r>
         <w:rPr>
-          <w:rFonts w:ascii="Arial" w:hAnsi="Arial" w:cs="Arial"/>
+          <w:rFonts w:ascii="Consolas" w:hAnsi="Consolas" w:cs="Consolas"/>
           <w:color w:val="222222"/>
           <w:sz w:val="21"/>
           <w:szCs w:val="21"/>
@@ -166,7 +179,7 @@
       <w:r>
         <w:rPr>
           <w:rStyle w:val="apple-converted-space"/>
-          <w:rFonts w:ascii="Arial" w:hAnsi="Arial" w:cs="Arial"/>
+          <w:rFonts w:ascii="Consolas" w:hAnsi="Consolas" w:cs="Consolas"/>
           <w:color w:val="222222"/>
           <w:sz w:val="21"/>
           <w:szCs w:val="21"/>
@@ -178,7 +191,7 @@
         <w:r>
           <w:rPr>
             <w:rStyle w:val="Hyperlink"/>
-            <w:rFonts w:ascii="Arial" w:hAnsi="Arial" w:cs="Arial"/>
+            <w:rFonts w:ascii="Consolas" w:hAnsi="Consolas" w:cs="Consolas"/>
             <w:color w:val="000000" w:themeColor="text1"/>
             <w:sz w:val="21"/>
             <w:szCs w:val="21"/>
@@ -195,6 +208,7 @@
         <w:ind w:left="1440"/>
         <w:outlineLvl w:val="2"/>
         <w:rPr>
+          <w:rFonts w:ascii="Consolas" w:hAnsi="Consolas" w:cs="Consolas"/>
           <w:color w:val="000000" w:themeColor="text1"/>
           <w:u w:val="single"/>
         </w:rPr>
@@ -211,7 +225,7 @@
         <w:spacing w:before="72" w:after="0" w:line="240" w:lineRule="auto"/>
         <w:outlineLvl w:val="2"/>
         <w:rPr>
-          <w:rFonts w:ascii="Arial" w:eastAsia="Times New Roman" w:hAnsi="Arial" w:cs="Arial"/>
+          <w:rFonts w:ascii="Consolas" w:eastAsia="Times New Roman" w:hAnsi="Consolas" w:cs="Consolas"/>
           <w:bCs/>
           <w:color w:val="000000"/>
           <w:sz w:val="20"/>
@@ -221,7 +235,7 @@
       </w:pPr>
       <w:r>
         <w:rPr>
-          <w:rFonts w:ascii="Arial" w:hAnsi="Arial" w:cs="Arial"/>
+          <w:rFonts w:ascii="Consolas" w:hAnsi="Consolas" w:cs="Consolas"/>
           <w:color w:val="222222"/>
           <w:sz w:val="21"/>
           <w:szCs w:val="21"/>
@@ -238,16 +252,16 @@
         <w:ind w:left="1440"/>
         <w:outlineLvl w:val="2"/>
         <w:rPr>
-          <w:rFonts w:ascii="Arial" w:hAnsi="Arial" w:cs="Arial"/>
-          <w:color w:val="222222"/>
-          <w:sz w:val="21"/>
-          <w:szCs w:val="21"/>
-          <w:shd w:val="clear" w:color="auto" w:fill="FFFFFF"/>
-        </w:rPr>
-      </w:pPr>
-      <w:r>
-        <w:rPr>
-          <w:rFonts w:ascii="Arial" w:hAnsi="Arial" w:cs="Arial"/>
+          <w:rFonts w:ascii="Consolas" w:hAnsi="Consolas" w:cs="Consolas"/>
+          <w:color w:val="222222"/>
+          <w:sz w:val="21"/>
+          <w:szCs w:val="21"/>
+          <w:shd w:val="clear" w:color="auto" w:fill="FFFFFF"/>
+        </w:rPr>
+      </w:pPr>
+      <w:r>
+        <w:rPr>
+          <w:rFonts w:ascii="Consolas" w:hAnsi="Consolas" w:cs="Consolas"/>
           <w:color w:val="222222"/>
           <w:sz w:val="21"/>
           <w:szCs w:val="21"/>
@@ -257,7 +271,7 @@
       </w:r>
       <w:r>
         <w:rPr>
-          <w:rFonts w:ascii="Arial" w:hAnsi="Arial" w:cs="Arial"/>
+          <w:rFonts w:ascii="Consolas" w:hAnsi="Consolas" w:cs="Consolas"/>
           <w:color w:val="222222"/>
           <w:sz w:val="17"/>
           <w:szCs w:val="17"/>
@@ -268,7 +282,7 @@
       </w:r>
       <w:r>
         <w:rPr>
-          <w:rFonts w:ascii="Arial" w:hAnsi="Arial" w:cs="Arial"/>
+          <w:rFonts w:ascii="Consolas" w:hAnsi="Consolas" w:cs="Consolas"/>
           <w:color w:val="222222"/>
           <w:sz w:val="21"/>
           <w:szCs w:val="21"/>
@@ -279,7 +293,7 @@
       <w:r>
         <w:rPr>
           <w:rStyle w:val="apple-converted-space"/>
-          <w:rFonts w:ascii="Arial" w:hAnsi="Arial" w:cs="Arial"/>
+          <w:rFonts w:ascii="Consolas" w:hAnsi="Consolas" w:cs="Consolas"/>
           <w:color w:val="222222"/>
           <w:sz w:val="21"/>
           <w:szCs w:val="21"/>
@@ -291,7 +305,7 @@
         <w:r>
           <w:rPr>
             <w:rStyle w:val="Hyperlink"/>
-            <w:rFonts w:ascii="Arial" w:hAnsi="Arial" w:cs="Arial"/>
+            <w:rFonts w:ascii="Consolas" w:hAnsi="Consolas" w:cs="Consolas"/>
             <w:color w:val="000000" w:themeColor="text1"/>
             <w:sz w:val="21"/>
             <w:szCs w:val="21"/>
@@ -303,7 +317,7 @@
       </w:hyperlink>
       <w:r>
         <w:rPr>
-          <w:rFonts w:ascii="Arial" w:hAnsi="Arial" w:cs="Arial"/>
+          <w:rFonts w:ascii="Consolas" w:hAnsi="Consolas" w:cs="Consolas"/>
           <w:color w:val="222222"/>
           <w:sz w:val="21"/>
           <w:szCs w:val="21"/>
@@ -313,7 +327,7 @@
       </w:r>
       <w:r>
         <w:rPr>
-          <w:rFonts w:ascii="Arial" w:hAnsi="Arial" w:cs="Arial"/>
+          <w:rFonts w:ascii="Consolas" w:hAnsi="Consolas" w:cs="Consolas"/>
           <w:color w:val="222222"/>
           <w:sz w:val="21"/>
           <w:szCs w:val="21"/>
@@ -330,7 +344,7 @@
         <w:ind w:left="1440"/>
         <w:outlineLvl w:val="2"/>
         <w:rPr>
-          <w:rFonts w:ascii="Arial" w:hAnsi="Arial" w:cs="Arial"/>
+          <w:rFonts w:ascii="Consolas" w:hAnsi="Consolas" w:cs="Consolas"/>
           <w:color w:val="222222"/>
           <w:sz w:val="21"/>
           <w:szCs w:val="21"/>
@@ -349,7 +363,7 @@
         <w:spacing w:before="72" w:after="0" w:line="240" w:lineRule="auto"/>
         <w:outlineLvl w:val="2"/>
         <w:rPr>
-          <w:rFonts w:ascii="Arial" w:eastAsia="Times New Roman" w:hAnsi="Arial" w:cs="Arial"/>
+          <w:rFonts w:ascii="Consolas" w:eastAsia="Times New Roman" w:hAnsi="Consolas" w:cs="Consolas"/>
           <w:bCs/>
           <w:color w:val="000000"/>
           <w:sz w:val="20"/>
@@ -359,7 +373,7 @@
       </w:pPr>
       <w:r>
         <w:rPr>
-          <w:rFonts w:ascii="Arial" w:hAnsi="Arial" w:cs="Arial"/>
+          <w:rFonts w:ascii="Consolas" w:hAnsi="Consolas" w:cs="Consolas"/>
           <w:color w:val="222222"/>
           <w:sz w:val="21"/>
           <w:szCs w:val="21"/>
@@ -373,7 +387,7 @@
         <w:spacing w:after="0" w:line="240" w:lineRule="auto"/>
         <w:ind w:left="720" w:firstLine="720"/>
         <w:rPr>
-          <w:rFonts w:ascii="Times New Roman" w:eastAsia="Times New Roman" w:hAnsi="Times New Roman" w:cs="Times New Roman"/>
+          <w:rFonts w:ascii="Consolas" w:eastAsia="Times New Roman" w:hAnsi="Consolas" w:cs="Consolas"/>
           <w:sz w:val="24"/>
           <w:szCs w:val="24"/>
           <w:lang w:eastAsia="en-PH"/>
@@ -381,25 +395,14 @@
       </w:pPr>
       <w:r>
         <w:rPr>
-          <w:rFonts w:ascii="Arial" w:eastAsia="Times New Roman" w:hAnsi="Arial" w:cs="Arial"/>
-          <w:color w:val="222222"/>
-          <w:sz w:val="21"/>
-          <w:szCs w:val="21"/>
-          <w:shd w:val="clear" w:color="auto" w:fill="FFFFFF"/>
-          <w:lang w:eastAsia="en-PH"/>
-        </w:rPr>
-        <w:t xml:space="preserve">HTML 4.0 </w:t>
-      </w:r>
-      <w:r>
-        <w:rPr>
-          <w:rFonts w:ascii="Arial" w:eastAsia="Times New Roman" w:hAnsi="Arial" w:cs="Arial"/>
-          <w:color w:val="222222"/>
-          <w:sz w:val="21"/>
-          <w:szCs w:val="21"/>
-          <w:shd w:val="clear" w:color="auto" w:fill="FFFFFF"/>
-          <w:lang w:eastAsia="en-PH"/>
-        </w:rPr>
-        <w:t>was published as a W3C Recommendation. It offers three variations:</w:t>
+          <w:rFonts w:ascii="Consolas" w:eastAsia="Times New Roman" w:hAnsi="Consolas" w:cs="Consolas"/>
+          <w:color w:val="222222"/>
+          <w:sz w:val="21"/>
+          <w:szCs w:val="21"/>
+          <w:shd w:val="clear" w:color="auto" w:fill="FFFFFF"/>
+          <w:lang w:eastAsia="en-PH"/>
+        </w:rPr>
+        <w:t>HTML 4.0 was published as a W3C Recommendation. It offers three variations:</w:t>
       </w:r>
     </w:p>
     <w:p>
@@ -409,97 +412,49 @@
         <w:spacing w:before="100" w:beforeAutospacing="1" w:after="24" w:line="240" w:lineRule="auto"/>
         <w:ind w:left="1440"/>
         <w:rPr>
-          <w:rFonts w:ascii="Arial" w:eastAsia="Times New Roman" w:hAnsi="Arial" w:cs="Arial"/>
-          <w:color w:val="222222"/>
-          <w:sz w:val="21"/>
-          <w:szCs w:val="21"/>
-          <w:lang w:eastAsia="en-PH"/>
-        </w:rPr>
-      </w:pPr>
-      <w:r>
-        <w:rPr>
-          <w:rFonts w:ascii="Arial" w:eastAsia="Times New Roman" w:hAnsi="Arial" w:cs="Arial"/>
-          <w:color w:val="222222"/>
-          <w:sz w:val="21"/>
-          <w:szCs w:val="21"/>
-          <w:lang w:eastAsia="en-PH"/>
-        </w:rPr>
-        <w:t>-</w:t>
-      </w:r>
-      <w:r>
-        <w:rPr>
-          <w:rFonts w:ascii="Arial" w:eastAsia="Times New Roman" w:hAnsi="Arial" w:cs="Arial"/>
-          <w:color w:val="222222"/>
-          <w:sz w:val="21"/>
-          <w:szCs w:val="21"/>
-          <w:lang w:eastAsia="en-PH"/>
-        </w:rPr>
-        <w:t>Strict, in which deprecated elements are forbidden</w:t>
-      </w:r>
-      <w:r>
-        <w:rPr>
-          <w:rFonts w:ascii="Arial" w:eastAsia="Times New Roman" w:hAnsi="Arial" w:cs="Arial"/>
+          <w:rFonts w:ascii="Consolas" w:eastAsia="Times New Roman" w:hAnsi="Consolas" w:cs="Consolas"/>
+          <w:color w:val="222222"/>
+          <w:sz w:val="21"/>
+          <w:szCs w:val="21"/>
+          <w:lang w:eastAsia="en-PH"/>
+        </w:rPr>
+      </w:pPr>
+      <w:r>
+        <w:rPr>
+          <w:rFonts w:ascii="Consolas" w:eastAsia="Times New Roman" w:hAnsi="Consolas" w:cs="Consolas"/>
+          <w:color w:val="222222"/>
+          <w:sz w:val="21"/>
+          <w:szCs w:val="21"/>
+          <w:lang w:eastAsia="en-PH"/>
+        </w:rPr>
+        <w:t>-Strict, in which deprecated elements are forbidden</w:t>
+      </w:r>
+      <w:r>
+        <w:rPr>
+          <w:rFonts w:ascii="Consolas" w:eastAsia="Times New Roman" w:hAnsi="Consolas" w:cs="Consolas"/>
           <w:color w:val="222222"/>
           <w:sz w:val="21"/>
           <w:szCs w:val="21"/>
           <w:lang w:eastAsia="en-PH"/>
         </w:rPr>
         <w:br/>
-      </w:r>
-      <w:r>
-        <w:rPr>
-          <w:rFonts w:ascii="Arial" w:eastAsia="Times New Roman" w:hAnsi="Arial" w:cs="Arial"/>
-          <w:color w:val="222222"/>
-          <w:sz w:val="21"/>
-          <w:szCs w:val="21"/>
-          <w:lang w:eastAsia="en-PH"/>
-        </w:rPr>
-        <w:t>-</w:t>
-      </w:r>
-      <w:r>
-        <w:rPr>
-          <w:rFonts w:ascii="Arial" w:eastAsia="Times New Roman" w:hAnsi="Arial" w:cs="Arial"/>
-          <w:color w:val="222222"/>
-          <w:sz w:val="21"/>
-          <w:szCs w:val="21"/>
-          <w:lang w:eastAsia="en-PH"/>
-        </w:rPr>
-        <w:t>Transitional, in which deprecated elements are allowed</w:t>
-      </w:r>
-      <w:r>
-        <w:rPr>
-          <w:rFonts w:ascii="Arial" w:eastAsia="Times New Roman" w:hAnsi="Arial" w:cs="Arial"/>
+        <w:t>-Transitional, in which deprecated elements are allowed</w:t>
+      </w:r>
+      <w:r>
+        <w:rPr>
+          <w:rFonts w:ascii="Consolas" w:eastAsia="Times New Roman" w:hAnsi="Consolas" w:cs="Consolas"/>
           <w:color w:val="222222"/>
           <w:sz w:val="21"/>
           <w:szCs w:val="21"/>
           <w:lang w:eastAsia="en-PH"/>
         </w:rPr>
         <w:br/>
-      </w:r>
-      <w:r>
-        <w:rPr>
-          <w:rFonts w:ascii="Arial" w:eastAsia="Times New Roman" w:hAnsi="Arial" w:cs="Arial"/>
-          <w:color w:val="222222"/>
-          <w:sz w:val="21"/>
-          <w:szCs w:val="21"/>
-          <w:lang w:eastAsia="en-PH"/>
-        </w:rPr>
-        <w:t>-</w:t>
-      </w:r>
-      <w:r>
-        <w:rPr>
-          <w:rFonts w:ascii="Arial" w:eastAsia="Times New Roman" w:hAnsi="Arial" w:cs="Arial"/>
-          <w:color w:val="222222"/>
-          <w:sz w:val="21"/>
-          <w:szCs w:val="21"/>
-          <w:lang w:eastAsia="en-PH"/>
-        </w:rPr>
-        <w:t>Frameset, in which mostly only </w:t>
+        <w:t>-Frameset, in which mostly only </w:t>
       </w:r>
       <w:hyperlink r:id="rId10" w:tooltip="Framing (World Wide Web)" w:history="1">
         <w:r>
           <w:rPr>
-            <w:rFonts w:ascii="Arial" w:eastAsia="Times New Roman" w:hAnsi="Arial" w:cs="Arial"/>
+            <w:rFonts w:ascii="Consolas" w:eastAsia="Times New Roman" w:hAnsi="Consolas" w:cs="Consolas"/>
             <w:color w:val="000000" w:themeColor="text1"/>
             <w:sz w:val="21"/>
             <w:szCs w:val="21"/>
@@ -510,7 +465,7 @@
       </w:hyperlink>
       <w:r>
         <w:rPr>
-          <w:rFonts w:ascii="Arial" w:eastAsia="Times New Roman" w:hAnsi="Arial" w:cs="Arial"/>
+          <w:rFonts w:ascii="Consolas" w:eastAsia="Times New Roman" w:hAnsi="Consolas" w:cs="Consolas"/>
           <w:color w:val="000000" w:themeColor="text1"/>
           <w:sz w:val="21"/>
           <w:szCs w:val="21"/>
@@ -520,7 +475,7 @@
       </w:r>
       <w:r>
         <w:rPr>
-          <w:rFonts w:ascii="Arial" w:eastAsia="Times New Roman" w:hAnsi="Arial" w:cs="Arial"/>
+          <w:rFonts w:ascii="Consolas" w:eastAsia="Times New Roman" w:hAnsi="Consolas" w:cs="Consolas"/>
           <w:color w:val="222222"/>
           <w:sz w:val="21"/>
           <w:szCs w:val="21"/>
@@ -534,16 +489,16 @@
         <w:shd w:val="clear" w:color="auto" w:fill="FFFFFF"/>
         <w:spacing w:before="100" w:beforeAutospacing="1" w:after="24" w:line="240" w:lineRule="auto"/>
         <w:rPr>
-          <w:rFonts w:ascii="Arial" w:eastAsia="Times New Roman" w:hAnsi="Arial" w:cs="Arial"/>
-          <w:color w:val="222222"/>
-          <w:sz w:val="21"/>
-          <w:szCs w:val="21"/>
-          <w:lang w:eastAsia="en-PH"/>
-        </w:rPr>
-      </w:pPr>
-      <w:r>
-        <w:rPr>
-          <w:rFonts w:ascii="Arial" w:eastAsia="Times New Roman" w:hAnsi="Arial" w:cs="Arial"/>
+          <w:rFonts w:ascii="Consolas" w:eastAsia="Times New Roman" w:hAnsi="Consolas" w:cs="Consolas"/>
+          <w:color w:val="222222"/>
+          <w:sz w:val="21"/>
+          <w:szCs w:val="21"/>
+          <w:lang w:eastAsia="en-PH"/>
+        </w:rPr>
+      </w:pPr>
+      <w:r>
+        <w:rPr>
+          <w:rFonts w:ascii="Consolas" w:eastAsia="Times New Roman" w:hAnsi="Consolas" w:cs="Consolas"/>
           <w:color w:val="222222"/>
           <w:sz w:val="21"/>
           <w:szCs w:val="21"/>
@@ -557,7 +512,7 @@
         <w:shd w:val="clear" w:color="auto" w:fill="FFFFFF"/>
         <w:spacing w:before="100" w:beforeAutospacing="1" w:after="24" w:line="240" w:lineRule="auto"/>
         <w:rPr>
-          <w:rFonts w:ascii="Arial" w:eastAsia="Times New Roman" w:hAnsi="Arial" w:cs="Arial"/>
+          <w:rFonts w:ascii="Consolas" w:eastAsia="Times New Roman" w:hAnsi="Consolas" w:cs="Consolas"/>
           <w:color w:val="222222"/>
           <w:sz w:val="21"/>
           <w:szCs w:val="21"/>
@@ -851,7 +806,7 @@
         <w:ind w:left="1440"/>
         <w:outlineLvl w:val="2"/>
         <w:rPr>
-          <w:rFonts w:ascii="Arial" w:eastAsia="Times New Roman" w:hAnsi="Arial" w:cs="Arial"/>
+          <w:rFonts w:ascii="Consolas" w:eastAsia="Times New Roman" w:hAnsi="Consolas" w:cs="Consolas"/>
           <w:bCs/>
           <w:color w:val="000000"/>
           <w:sz w:val="20"/>
@@ -865,14 +820,14 @@
         <w:pStyle w:val="NoSpacing"/>
         <w:ind w:firstLine="360"/>
         <w:rPr>
-          <w:rFonts w:ascii="Arial" w:hAnsi="Arial" w:cs="Arial"/>
-          <w:color w:val="222222"/>
-          <w:shd w:val="clear" w:color="auto" w:fill="FFFFFF"/>
-        </w:rPr>
-      </w:pPr>
-      <w:r>
-        <w:rPr>
-          <w:rFonts w:ascii="Arial" w:hAnsi="Arial" w:cs="Arial"/>
+          <w:rFonts w:ascii="Consolas" w:hAnsi="Consolas" w:cs="Consolas"/>
+          <w:color w:val="222222"/>
+          <w:shd w:val="clear" w:color="auto" w:fill="FFFFFF"/>
+        </w:rPr>
+      </w:pPr>
+      <w:r>
+        <w:rPr>
+          <w:rFonts w:ascii="Consolas" w:hAnsi="Consolas" w:cs="Consolas"/>
           <w:color w:val="222222"/>
           <w:shd w:val="clear" w:color="auto" w:fill="FFFFFF"/>
         </w:rPr>
@@ -880,7 +835,7 @@
       </w:r>
       <w:r>
         <w:rPr>
-          <w:rFonts w:ascii="Arial" w:hAnsi="Arial" w:cs="Arial"/>
+          <w:rFonts w:ascii="Consolas" w:hAnsi="Consolas" w:cs="Consolas"/>
           <w:color w:val="222222"/>
           <w:shd w:val="clear" w:color="auto" w:fill="FFFFFF"/>
         </w:rPr>
@@ -889,7 +844,7 @@
       </w:r>
       <w:r>
         <w:rPr>
-          <w:rFonts w:ascii="Arial" w:hAnsi="Arial" w:cs="Arial"/>
+          <w:rFonts w:ascii="Consolas" w:hAnsi="Consolas" w:cs="Consolas"/>
           <w:color w:val="222222"/>
           <w:shd w:val="clear" w:color="auto" w:fill="FFFFFF"/>
         </w:rPr>
@@ -897,7 +852,7 @@
       </w:r>
       <w:r>
         <w:rPr>
-          <w:rFonts w:ascii="Arial" w:hAnsi="Arial" w:cs="Arial"/>
+          <w:rFonts w:ascii="Consolas" w:hAnsi="Consolas" w:cs="Consolas"/>
           <w:color w:val="222222"/>
           <w:shd w:val="clear" w:color="auto" w:fill="FFFFFF"/>
         </w:rPr>
@@ -906,7 +861,7 @@
       <w:proofErr w:type="spellStart"/>
       <w:r>
         <w:rPr>
-          <w:rFonts w:ascii="Arial" w:hAnsi="Arial" w:cs="Arial"/>
+          <w:rFonts w:ascii="Consolas" w:hAnsi="Consolas" w:cs="Consolas"/>
           <w:color w:val="222222"/>
           <w:shd w:val="clear" w:color="auto" w:fill="FFFFFF"/>
         </w:rPr>
@@ -915,7 +870,7 @@
       <w:proofErr w:type="spellEnd"/>
       <w:r>
         <w:rPr>
-          <w:rFonts w:ascii="Arial" w:hAnsi="Arial" w:cs="Arial"/>
+          <w:rFonts w:ascii="Consolas" w:hAnsi="Consolas" w:cs="Consolas"/>
           <w:color w:val="222222"/>
           <w:shd w:val="clear" w:color="auto" w:fill="FFFFFF"/>
         </w:rPr>
@@ -929,11 +884,14 @@
           <w:ilvl w:val="0"/>
           <w:numId w:val="1"/>
         </w:numPr>
+        <w:rPr>
+          <w:rFonts w:ascii="Consolas" w:hAnsi="Consolas" w:cs="Consolas"/>
+        </w:rPr>
       </w:pPr>
       <w:proofErr w:type="gramStart"/>
       <w:r>
         <w:rPr>
-          <w:rFonts w:ascii="Arial" w:hAnsi="Arial" w:cs="Arial"/>
+          <w:rFonts w:ascii="Consolas" w:hAnsi="Consolas" w:cs="Consolas"/>
           <w:color w:val="222222"/>
           <w:sz w:val="21"/>
           <w:szCs w:val="21"/>
@@ -944,7 +902,7 @@
       <w:proofErr w:type="gramEnd"/>
       <w:r>
         <w:rPr>
-          <w:rFonts w:ascii="Arial" w:hAnsi="Arial" w:cs="Arial"/>
+          <w:rFonts w:ascii="Consolas" w:hAnsi="Consolas" w:cs="Consolas"/>
           <w:color w:val="222222"/>
           <w:sz w:val="21"/>
           <w:szCs w:val="21"/>
@@ -954,7 +912,7 @@
       </w:r>
       <w:r>
         <w:rPr>
-          <w:rFonts w:ascii="Arial" w:hAnsi="Arial" w:cs="Arial"/>
+          <w:rFonts w:ascii="Consolas" w:hAnsi="Consolas" w:cs="Consolas"/>
           <w:color w:val="222222"/>
           <w:sz w:val="21"/>
           <w:szCs w:val="21"/>
@@ -964,7 +922,7 @@
       </w:r>
       <w:r>
         <w:rPr>
-          <w:rFonts w:ascii="Arial" w:hAnsi="Arial" w:cs="Arial"/>
+          <w:rFonts w:ascii="Consolas" w:hAnsi="Consolas" w:cs="Consolas"/>
           <w:color w:val="222222"/>
           <w:sz w:val="21"/>
           <w:szCs w:val="21"/>
@@ -975,7 +933,7 @@
       <w:r>
         <w:rPr>
           <w:rStyle w:val="apple-converted-space"/>
-          <w:rFonts w:ascii="Arial" w:hAnsi="Arial" w:cs="Arial"/>
+          <w:rFonts w:ascii="Consolas" w:hAnsi="Consolas" w:cs="Consolas"/>
           <w:color w:val="222222"/>
           <w:sz w:val="21"/>
           <w:szCs w:val="21"/>
@@ -987,7 +945,7 @@
         <w:r>
           <w:rPr>
             <w:rStyle w:val="Hyperlink"/>
-            <w:rFonts w:ascii="Arial" w:hAnsi="Arial" w:cs="Arial"/>
+            <w:rFonts w:ascii="Consolas" w:hAnsi="Consolas" w:cs="Consolas"/>
             <w:color w:val="000000" w:themeColor="text1"/>
             <w:sz w:val="21"/>
             <w:szCs w:val="21"/>
@@ -999,7 +957,7 @@
       <w:r>
         <w:rPr>
           <w:rStyle w:val="apple-converted-space"/>
-          <w:rFonts w:ascii="Arial" w:hAnsi="Arial" w:cs="Arial"/>
+          <w:rFonts w:ascii="Consolas" w:hAnsi="Consolas" w:cs="Consolas"/>
           <w:color w:val="222222"/>
           <w:sz w:val="21"/>
           <w:szCs w:val="21"/>
@@ -1009,7 +967,7 @@
       </w:r>
       <w:r>
         <w:rPr>
-          <w:rFonts w:ascii="Arial" w:hAnsi="Arial" w:cs="Arial"/>
+          <w:rFonts w:ascii="Consolas" w:hAnsi="Consolas" w:cs="Consolas"/>
           <w:color w:val="222222"/>
           <w:sz w:val="21"/>
           <w:szCs w:val="21"/>
@@ -1019,7 +977,7 @@
       </w:r>
       <w:r>
         <w:rPr>
-          <w:rFonts w:ascii="Arial" w:hAnsi="Arial" w:cs="Arial"/>
+          <w:rFonts w:ascii="Consolas" w:hAnsi="Consolas" w:cs="Consolas"/>
           <w:color w:val="222222"/>
           <w:shd w:val="clear" w:color="auto" w:fill="FFFFFF"/>
         </w:rPr>
@@ -1028,7 +986,7 @@
       <w:proofErr w:type="spellStart"/>
       <w:r>
         <w:rPr>
-          <w:rFonts w:ascii="Arial" w:hAnsi="Arial" w:cs="Arial"/>
+          <w:rFonts w:ascii="Consolas" w:hAnsi="Consolas" w:cs="Consolas"/>
           <w:color w:val="222222"/>
           <w:shd w:val="clear" w:color="auto" w:fill="FFFFFF"/>
         </w:rPr>
@@ -1037,7 +995,7 @@
       <w:proofErr w:type="spellEnd"/>
       <w:r>
         <w:rPr>
-          <w:rFonts w:ascii="Arial" w:hAnsi="Arial" w:cs="Arial"/>
+          <w:rFonts w:ascii="Consolas" w:hAnsi="Consolas" w:cs="Consolas"/>
           <w:color w:val="222222"/>
           <w:shd w:val="clear" w:color="auto" w:fill="FFFFFF"/>
         </w:rPr>
@@ -1048,6 +1006,9 @@
       <w:pPr>
         <w:pStyle w:val="NoSpacing"/>
         <w:ind w:left="720"/>
+        <w:rPr>
+          <w:rFonts w:ascii="Consolas" w:hAnsi="Consolas" w:cs="Consolas"/>
+        </w:rPr>
       </w:pPr>
     </w:p>
     <w:p>
@@ -1055,12 +1016,13 @@
         <w:pStyle w:val="NoSpacing"/>
         <w:ind w:left="720"/>
         <w:rPr>
+          <w:rFonts w:ascii="Consolas" w:hAnsi="Consolas" w:cs="Consolas"/>
           <w:b/>
         </w:rPr>
       </w:pPr>
       <w:r>
         <w:rPr>
-          <w:rFonts w:ascii="Arial" w:hAnsi="Arial" w:cs="Arial"/>
+          <w:rFonts w:ascii="Consolas" w:hAnsi="Consolas" w:cs="Consolas"/>
           <w:b/>
           <w:color w:val="222222"/>
           <w:shd w:val="clear" w:color="auto" w:fill="FFFFFF"/>
@@ -1077,16 +1039,16 @@
         <w:shd w:val="clear" w:color="auto" w:fill="FFFFFF"/>
         <w:spacing w:before="100" w:beforeAutospacing="1" w:after="24" w:line="240" w:lineRule="auto"/>
         <w:rPr>
-          <w:rFonts w:ascii="Arial" w:eastAsia="Times New Roman" w:hAnsi="Arial" w:cs="Arial"/>
-          <w:color w:val="222222"/>
-          <w:sz w:val="21"/>
-          <w:szCs w:val="21"/>
-          <w:lang w:eastAsia="en-PH"/>
-        </w:rPr>
-      </w:pPr>
-      <w:r>
-        <w:rPr>
-          <w:rFonts w:ascii="Arial" w:eastAsia="Times New Roman" w:hAnsi="Arial" w:cs="Arial"/>
+          <w:rFonts w:ascii="Consolas" w:eastAsia="Times New Roman" w:hAnsi="Consolas" w:cs="Consolas"/>
+          <w:color w:val="222222"/>
+          <w:sz w:val="21"/>
+          <w:szCs w:val="21"/>
+          <w:lang w:eastAsia="en-PH"/>
+        </w:rPr>
+      </w:pPr>
+      <w:r>
+        <w:rPr>
+          <w:rFonts w:ascii="Consolas" w:eastAsia="Times New Roman" w:hAnsi="Consolas" w:cs="Consolas"/>
           <w:color w:val="222222"/>
           <w:sz w:val="21"/>
           <w:szCs w:val="21"/>
@@ -1097,7 +1059,7 @@
       <w:hyperlink r:id="rId12" w:anchor="cite_note-53" w:history="1"/>
       <w:r>
         <w:rPr>
-          <w:rFonts w:ascii="Arial" w:eastAsia="Times New Roman" w:hAnsi="Arial" w:cs="Arial"/>
+          <w:rFonts w:ascii="Consolas" w:eastAsia="Times New Roman" w:hAnsi="Consolas" w:cs="Consolas"/>
           <w:color w:val="222222"/>
           <w:sz w:val="17"/>
           <w:szCs w:val="17"/>
@@ -1108,17 +1070,17 @@
       </w:r>
       <w:r>
         <w:rPr>
-          <w:rFonts w:ascii="Arial" w:eastAsia="Times New Roman" w:hAnsi="Arial" w:cs="Arial"/>
-          <w:color w:val="222222"/>
-          <w:sz w:val="21"/>
-          <w:szCs w:val="21"/>
-          <w:lang w:eastAsia="en-PH"/>
-        </w:rPr>
-        <w:t>and was later revised and republished on August 1, 2002. It offers the same three variations as HTML 4.0 and 4.01, reformulated in XML, with minor restrictions.</w:t>
-      </w:r>
-      <w:r>
-        <w:rPr>
-          <w:rFonts w:ascii="Arial" w:eastAsia="Times New Roman" w:hAnsi="Arial" w:cs="Arial"/>
+          <w:rFonts w:ascii="Consolas" w:eastAsia="Times New Roman" w:hAnsi="Consolas" w:cs="Consolas"/>
+          <w:color w:val="222222"/>
+          <w:sz w:val="21"/>
+          <w:szCs w:val="21"/>
+          <w:lang w:eastAsia="en-PH"/>
+        </w:rPr>
+        <w:t xml:space="preserve">and was later revised and republished on August 1, 2002. </w:t>
+      </w:r>
+      <w:r>
+        <w:rPr>
+          <w:rFonts w:ascii="Consolas" w:eastAsia="Times New Roman" w:hAnsi="Consolas" w:cs="Consolas"/>
           <w:color w:val="222222"/>
           <w:sz w:val="21"/>
           <w:szCs w:val="21"/>
@@ -1137,16 +1099,16 @@
         <w:shd w:val="clear" w:color="auto" w:fill="FFFFFF"/>
         <w:spacing w:before="100" w:beforeAutospacing="1" w:after="24" w:line="240" w:lineRule="auto"/>
         <w:rPr>
-          <w:rFonts w:ascii="Arial" w:hAnsi="Arial" w:cs="Arial"/>
-          <w:color w:val="222222"/>
-          <w:sz w:val="21"/>
-          <w:szCs w:val="21"/>
-          <w:shd w:val="clear" w:color="auto" w:fill="FFFFFF"/>
-        </w:rPr>
-      </w:pPr>
-      <w:r>
-        <w:rPr>
-          <w:rFonts w:ascii="Arial" w:hAnsi="Arial" w:cs="Arial"/>
+          <w:rFonts w:ascii="Consolas" w:hAnsi="Consolas" w:cs="Consolas"/>
+          <w:color w:val="222222"/>
+          <w:sz w:val="21"/>
+          <w:szCs w:val="21"/>
+          <w:shd w:val="clear" w:color="auto" w:fill="FFFFFF"/>
+        </w:rPr>
+      </w:pPr>
+      <w:r>
+        <w:rPr>
+          <w:rFonts w:ascii="Consolas" w:hAnsi="Consolas" w:cs="Consolas"/>
           <w:color w:val="222222"/>
           <w:sz w:val="21"/>
           <w:szCs w:val="21"/>
@@ -1157,7 +1119,7 @@
       <w:r>
         <w:rPr>
           <w:rStyle w:val="apple-converted-space"/>
-          <w:rFonts w:ascii="Arial" w:hAnsi="Arial" w:cs="Arial"/>
+          <w:rFonts w:ascii="Consolas" w:hAnsi="Consolas" w:cs="Consolas"/>
           <w:color w:val="222222"/>
           <w:sz w:val="21"/>
           <w:szCs w:val="21"/>
@@ -1167,7 +1129,7 @@
       </w:r>
       <w:r>
         <w:rPr>
-          <w:rFonts w:ascii="Arial" w:hAnsi="Arial" w:cs="Arial"/>
+          <w:rFonts w:ascii="Consolas" w:hAnsi="Consolas" w:cs="Consolas"/>
           <w:color w:val="222222"/>
           <w:sz w:val="21"/>
           <w:szCs w:val="21"/>
@@ -1177,7 +1139,7 @@
       </w:r>
       <w:r>
         <w:rPr>
-          <w:rFonts w:ascii="Arial" w:hAnsi="Arial" w:cs="Arial"/>
+          <w:rFonts w:ascii="Consolas" w:hAnsi="Consolas" w:cs="Consolas"/>
           <w:color w:val="222222"/>
           <w:sz w:val="21"/>
           <w:szCs w:val="21"/>
@@ -1187,7 +1149,7 @@
       </w:r>
       <w:r>
         <w:rPr>
-          <w:rFonts w:ascii="Arial" w:hAnsi="Arial" w:cs="Arial"/>
+          <w:rFonts w:ascii="Consolas" w:hAnsi="Consolas" w:cs="Consolas"/>
           <w:color w:val="222222"/>
           <w:sz w:val="21"/>
           <w:szCs w:val="21"/>
@@ -1206,27 +1168,28 @@
         <w:shd w:val="clear" w:color="auto" w:fill="FFFFFF"/>
         <w:spacing w:before="100" w:beforeAutospacing="1" w:after="24" w:line="240" w:lineRule="auto"/>
         <w:rPr>
-          <w:rFonts w:ascii="Arial" w:hAnsi="Arial" w:cs="Arial"/>
-          <w:color w:val="222222"/>
-          <w:sz w:val="21"/>
-          <w:szCs w:val="21"/>
-          <w:shd w:val="clear" w:color="auto" w:fill="FFFFFF"/>
-        </w:rPr>
-      </w:pPr>
-      <w:r>
-        <w:rPr>
-          <w:rFonts w:ascii="Arial" w:hAnsi="Arial" w:cs="Arial"/>
-          <w:color w:val="222222"/>
-          <w:sz w:val="21"/>
-          <w:szCs w:val="21"/>
-          <w:shd w:val="clear" w:color="auto" w:fill="FFFFFF"/>
-        </w:rPr>
+          <w:rFonts w:ascii="Consolas" w:hAnsi="Consolas" w:cs="Consolas"/>
+          <w:color w:val="222222"/>
+          <w:sz w:val="21"/>
+          <w:szCs w:val="21"/>
+          <w:shd w:val="clear" w:color="auto" w:fill="FFFFFF"/>
+        </w:rPr>
+      </w:pPr>
+      <w:r>
+        <w:rPr>
+          <w:rFonts w:ascii="Consolas" w:hAnsi="Consolas" w:cs="Consolas"/>
+          <w:color w:val="222222"/>
+          <w:sz w:val="21"/>
+          <w:szCs w:val="21"/>
+          <w:shd w:val="clear" w:color="auto" w:fill="FFFFFF"/>
+        </w:rPr>
+        <w:lastRenderedPageBreak/>
         <w:t xml:space="preserve">XHTML 2.0 was a working </w:t>
       </w:r>
       <w:proofErr w:type="gramStart"/>
       <w:r>
         <w:rPr>
-          <w:rFonts w:ascii="Arial" w:hAnsi="Arial" w:cs="Arial"/>
+          <w:rFonts w:ascii="Consolas" w:hAnsi="Consolas" w:cs="Consolas"/>
           <w:color w:val="222222"/>
           <w:sz w:val="21"/>
           <w:szCs w:val="21"/>
@@ -1237,18 +1200,18 @@
       <w:proofErr w:type="gramEnd"/>
       <w:r>
         <w:rPr>
-          <w:rFonts w:ascii="Arial" w:hAnsi="Arial" w:cs="Arial"/>
-          <w:color w:val="222222"/>
-          <w:sz w:val="21"/>
-          <w:szCs w:val="21"/>
-          <w:shd w:val="clear" w:color="auto" w:fill="FFFFFF"/>
-        </w:rPr>
-        <w:t xml:space="preserve"> work on it was abandoned in 2009 in </w:t>
+          <w:rFonts w:ascii="Consolas" w:hAnsi="Consolas" w:cs="Consolas"/>
+          <w:color w:val="222222"/>
+          <w:sz w:val="21"/>
+          <w:szCs w:val="21"/>
+          <w:shd w:val="clear" w:color="auto" w:fill="FFFFFF"/>
+        </w:rPr>
+        <w:t xml:space="preserve"> it was abandoned in 2009 in </w:t>
       </w:r>
       <w:proofErr w:type="spellStart"/>
       <w:r>
         <w:rPr>
-          <w:rFonts w:ascii="Arial" w:hAnsi="Arial" w:cs="Arial"/>
+          <w:rFonts w:ascii="Consolas" w:hAnsi="Consolas" w:cs="Consolas"/>
           <w:color w:val="222222"/>
           <w:sz w:val="21"/>
           <w:szCs w:val="21"/>
@@ -1259,7 +1222,7 @@
       <w:proofErr w:type="spellEnd"/>
       <w:r>
         <w:rPr>
-          <w:rFonts w:ascii="Arial" w:hAnsi="Arial" w:cs="Arial"/>
+          <w:rFonts w:ascii="Consolas" w:hAnsi="Consolas" w:cs="Consolas"/>
           <w:color w:val="222222"/>
           <w:sz w:val="21"/>
           <w:szCs w:val="21"/>
@@ -1270,7 +1233,7 @@
       <w:r>
         <w:rPr>
           <w:rStyle w:val="apple-converted-space"/>
-          <w:rFonts w:ascii="Arial" w:hAnsi="Arial" w:cs="Arial"/>
+          <w:rFonts w:ascii="Consolas" w:hAnsi="Consolas" w:cs="Consolas"/>
           <w:color w:val="222222"/>
           <w:sz w:val="21"/>
           <w:szCs w:val="21"/>
@@ -1282,7 +1245,7 @@
         <w:r>
           <w:rPr>
             <w:rStyle w:val="Hyperlink"/>
-            <w:rFonts w:ascii="Arial" w:hAnsi="Arial" w:cs="Arial"/>
+            <w:rFonts w:ascii="Consolas" w:hAnsi="Consolas" w:cs="Consolas"/>
             <w:color w:val="000000" w:themeColor="text1"/>
             <w:sz w:val="21"/>
             <w:szCs w:val="21"/>
@@ -1295,7 +1258,7 @@
       <w:r>
         <w:rPr>
           <w:rStyle w:val="apple-converted-space"/>
-          <w:rFonts w:ascii="Arial" w:hAnsi="Arial" w:cs="Arial"/>
+          <w:rFonts w:ascii="Consolas" w:hAnsi="Consolas" w:cs="Consolas"/>
           <w:color w:val="000000" w:themeColor="text1"/>
           <w:sz w:val="21"/>
           <w:szCs w:val="21"/>
@@ -1305,7 +1268,7 @@
       </w:r>
       <w:r>
         <w:rPr>
-          <w:rFonts w:ascii="Arial" w:hAnsi="Arial" w:cs="Arial"/>
+          <w:rFonts w:ascii="Consolas" w:hAnsi="Consolas" w:cs="Consolas"/>
           <w:color w:val="000000" w:themeColor="text1"/>
           <w:sz w:val="21"/>
           <w:szCs w:val="21"/>
@@ -1316,7 +1279,7 @@
       <w:r>
         <w:rPr>
           <w:rStyle w:val="apple-converted-space"/>
-          <w:rFonts w:ascii="Arial" w:hAnsi="Arial" w:cs="Arial"/>
+          <w:rFonts w:ascii="Consolas" w:hAnsi="Consolas" w:cs="Consolas"/>
           <w:color w:val="000000" w:themeColor="text1"/>
           <w:sz w:val="21"/>
           <w:szCs w:val="21"/>
@@ -1328,7 +1291,7 @@
         <w:r>
           <w:rPr>
             <w:rStyle w:val="Hyperlink"/>
-            <w:rFonts w:ascii="Arial" w:hAnsi="Arial" w:cs="Arial"/>
+            <w:rFonts w:ascii="Consolas" w:hAnsi="Consolas" w:cs="Consolas"/>
             <w:color w:val="000000" w:themeColor="text1"/>
             <w:sz w:val="21"/>
             <w:szCs w:val="21"/>
@@ -1340,7 +1303,7 @@
       </w:hyperlink>
       <w:r>
         <w:rPr>
-          <w:rFonts w:ascii="Arial" w:hAnsi="Arial" w:cs="Arial"/>
+          <w:rFonts w:ascii="Consolas" w:hAnsi="Consolas" w:cs="Consolas"/>
           <w:color w:val="222222"/>
           <w:sz w:val="21"/>
           <w:szCs w:val="21"/>
@@ -1355,7 +1318,7 @@
         <w:shd w:val="clear" w:color="auto" w:fill="FFFFFF"/>
         <w:spacing w:before="100" w:beforeAutospacing="1" w:after="24" w:line="240" w:lineRule="auto"/>
         <w:rPr>
-          <w:rFonts w:ascii="Arial" w:hAnsi="Arial" w:cs="Arial"/>
+          <w:rFonts w:ascii="Consolas" w:hAnsi="Consolas" w:cs="Consolas"/>
           <w:color w:val="222222"/>
           <w:sz w:val="17"/>
           <w:szCs w:val="17"/>
@@ -1370,7 +1333,7 @@
         <w:shd w:val="clear" w:color="auto" w:fill="FFFFFF"/>
         <w:spacing w:before="100" w:beforeAutospacing="1" w:after="24" w:line="240" w:lineRule="auto"/>
         <w:rPr>
-          <w:rFonts w:ascii="Arial" w:hAnsi="Arial" w:cs="Arial"/>
+          <w:rFonts w:ascii="Consolas" w:hAnsi="Consolas" w:cs="Consolas"/>
           <w:color w:val="222222"/>
           <w:sz w:val="21"/>
           <w:szCs w:val="21"/>
@@ -1381,9 +1344,14 @@
     <w:p>
       <w:pPr>
         <w:pStyle w:val="NoSpacing"/>
-      </w:pPr>
-      <w:r>
-        <w:lastRenderedPageBreak/>
+        <w:rPr>
+          <w:rFonts w:ascii="Consolas" w:hAnsi="Consolas" w:cs="Consolas"/>
+        </w:rPr>
+      </w:pPr>
+      <w:r>
+        <w:rPr>
+          <w:rFonts w:ascii="Consolas" w:hAnsi="Consolas" w:cs="Consolas"/>
+        </w:rPr>
         <w:t>CSS (Cascading Style Sheets)</w:t>
       </w:r>
     </w:p>
@@ -1394,19 +1362,34 @@
           <w:ilvl w:val="0"/>
           <w:numId w:val="1"/>
         </w:numPr>
-      </w:pPr>
-      <w:r>
+        <w:rPr>
+          <w:rFonts w:ascii="Consolas" w:hAnsi="Consolas" w:cs="Consolas"/>
+        </w:rPr>
+      </w:pPr>
+      <w:r>
+        <w:rPr>
+          <w:rFonts w:ascii="Consolas" w:hAnsi="Consolas" w:cs="Consolas"/>
+        </w:rPr>
         <w:t xml:space="preserve">A style sheet language used for designing the presentation of a document written in </w:t>
       </w:r>
       <w:proofErr w:type="spellStart"/>
       <w:r>
+        <w:rPr>
+          <w:rFonts w:ascii="Consolas" w:hAnsi="Consolas" w:cs="Consolas"/>
+        </w:rPr>
         <w:t>markup</w:t>
       </w:r>
       <w:proofErr w:type="spellEnd"/>
       <w:r>
+        <w:rPr>
+          <w:rFonts w:ascii="Consolas" w:hAnsi="Consolas" w:cs="Consolas"/>
+        </w:rPr>
         <w:t xml:space="preserve"> language. One of the most used in </w:t>
       </w:r>
       <w:r>
+        <w:rPr>
+          <w:rFonts w:ascii="Consolas" w:hAnsi="Consolas" w:cs="Consolas"/>
+        </w:rPr>
         <w:t>creating styles of web pages and user interfaces in HTML and XML.</w:t>
       </w:r>
     </w:p>
@@ -1414,6 +1397,9 @@
       <w:pPr>
         <w:pStyle w:val="NoSpacing"/>
         <w:ind w:left="720"/>
+        <w:rPr>
+          <w:rFonts w:ascii="Consolas" w:hAnsi="Consolas" w:cs="Consolas"/>
+        </w:rPr>
       </w:pPr>
     </w:p>
     <w:p>
@@ -1421,22 +1407,28 @@
         <w:pStyle w:val="NoSpacing"/>
         <w:ind w:left="720"/>
         <w:rPr>
-          <w:rFonts w:ascii="Arial" w:hAnsi="Arial" w:cs="Arial"/>
-          <w:color w:val="222222"/>
-          <w:sz w:val="21"/>
-          <w:szCs w:val="21"/>
-          <w:shd w:val="clear" w:color="auto" w:fill="FFFFFF"/>
-        </w:rPr>
-      </w:pPr>
-      <w:r>
+          <w:rFonts w:ascii="Consolas" w:hAnsi="Consolas" w:cs="Consolas"/>
+          <w:color w:val="222222"/>
+          <w:sz w:val="21"/>
+          <w:szCs w:val="21"/>
+          <w:shd w:val="clear" w:color="auto" w:fill="FFFFFF"/>
+        </w:rPr>
+      </w:pPr>
+      <w:r>
+        <w:rPr>
+          <w:rFonts w:ascii="Consolas" w:hAnsi="Consolas" w:cs="Consolas"/>
+        </w:rPr>
         <w:t>Versions</w:t>
       </w:r>
       <w:r>
+        <w:rPr>
+          <w:rFonts w:ascii="Consolas" w:hAnsi="Consolas" w:cs="Consolas"/>
+        </w:rPr>
         <w:br/>
       </w:r>
       <w:r>
         <w:rPr>
-          <w:rFonts w:ascii="Arial" w:hAnsi="Arial" w:cs="Arial"/>
+          <w:rFonts w:ascii="Consolas" w:hAnsi="Consolas" w:cs="Consolas"/>
           <w:color w:val="222222"/>
           <w:sz w:val="21"/>
           <w:szCs w:val="21"/>
@@ -1446,7 +1438,7 @@
       </w:r>
       <w:r>
         <w:rPr>
-          <w:rFonts w:ascii="Arial" w:hAnsi="Arial" w:cs="Arial"/>
+          <w:rFonts w:ascii="Consolas" w:hAnsi="Consolas" w:cs="Consolas"/>
           <w:color w:val="222222"/>
           <w:sz w:val="21"/>
           <w:szCs w:val="21"/>
@@ -1456,7 +1448,7 @@
       </w:r>
       <w:r>
         <w:rPr>
-          <w:rFonts w:ascii="Arial" w:hAnsi="Arial" w:cs="Arial"/>
+          <w:rFonts w:ascii="Consolas" w:hAnsi="Consolas" w:cs="Consolas"/>
           <w:color w:val="222222"/>
           <w:sz w:val="21"/>
           <w:szCs w:val="21"/>
@@ -1470,7 +1462,7 @@
         <w:pStyle w:val="NoSpacing"/>
         <w:ind w:left="720"/>
         <w:rPr>
-          <w:rFonts w:ascii="Arial" w:hAnsi="Arial" w:cs="Arial"/>
+          <w:rFonts w:ascii="Consolas" w:hAnsi="Consolas" w:cs="Consolas"/>
           <w:color w:val="222222"/>
           <w:sz w:val="21"/>
           <w:szCs w:val="21"/>
@@ -1483,19 +1475,22 @@
         <w:pStyle w:val="NoSpacing"/>
         <w:ind w:left="720"/>
         <w:rPr>
-          <w:rFonts w:ascii="Arial" w:hAnsi="Arial" w:cs="Arial"/>
-          <w:color w:val="000000" w:themeColor="text1"/>
-          <w:sz w:val="21"/>
-          <w:szCs w:val="21"/>
-          <w:shd w:val="clear" w:color="auto" w:fill="FFFFFF"/>
-        </w:rPr>
-      </w:pPr>
-      <w:r>
+          <w:rFonts w:ascii="Consolas" w:hAnsi="Consolas" w:cs="Consolas"/>
+          <w:color w:val="000000" w:themeColor="text1"/>
+          <w:sz w:val="21"/>
+          <w:szCs w:val="21"/>
+          <w:shd w:val="clear" w:color="auto" w:fill="FFFFFF"/>
+        </w:rPr>
+      </w:pPr>
+      <w:r>
+        <w:rPr>
+          <w:rFonts w:ascii="Consolas" w:hAnsi="Consolas" w:cs="Consolas"/>
+        </w:rPr>
         <w:t xml:space="preserve">CSS 2 - </w:t>
       </w:r>
       <w:r>
         <w:rPr>
-          <w:rFonts w:ascii="Arial" w:hAnsi="Arial" w:cs="Arial"/>
+          <w:rFonts w:ascii="Consolas" w:hAnsi="Consolas" w:cs="Consolas"/>
           <w:color w:val="000000" w:themeColor="text1"/>
           <w:sz w:val="21"/>
           <w:szCs w:val="21"/>
@@ -1506,7 +1501,7 @@
       <w:proofErr w:type="gramStart"/>
       <w:r>
         <w:rPr>
-          <w:rFonts w:ascii="Arial" w:hAnsi="Arial" w:cs="Arial"/>
+          <w:rFonts w:ascii="Consolas" w:hAnsi="Consolas" w:cs="Consolas"/>
           <w:color w:val="000000" w:themeColor="text1"/>
           <w:sz w:val="21"/>
           <w:szCs w:val="21"/>
@@ -1517,7 +1512,7 @@
       <w:proofErr w:type="gramEnd"/>
       <w:r>
         <w:rPr>
-          <w:rFonts w:ascii="Arial" w:hAnsi="Arial" w:cs="Arial"/>
+          <w:rFonts w:ascii="Consolas" w:hAnsi="Consolas" w:cs="Consolas"/>
           <w:color w:val="000000" w:themeColor="text1"/>
           <w:sz w:val="21"/>
           <w:szCs w:val="21"/>
@@ -1527,7 +1522,7 @@
       </w:r>
       <w:r>
         <w:rPr>
-          <w:rFonts w:ascii="Arial" w:hAnsi="Arial" w:cs="Arial"/>
+          <w:rFonts w:ascii="Consolas" w:hAnsi="Consolas" w:cs="Consolas"/>
           <w:color w:val="000000" w:themeColor="text1"/>
           <w:sz w:val="21"/>
           <w:szCs w:val="21"/>
@@ -1537,7 +1532,7 @@
       </w:r>
       <w:r>
         <w:rPr>
-          <w:rFonts w:ascii="Arial" w:hAnsi="Arial" w:cs="Arial"/>
+          <w:rFonts w:ascii="Consolas" w:hAnsi="Consolas" w:cs="Consolas"/>
           <w:color w:val="000000" w:themeColor="text1"/>
           <w:sz w:val="21"/>
           <w:szCs w:val="21"/>
@@ -1547,7 +1542,7 @@
       </w:r>
       <w:r>
         <w:rPr>
-          <w:rFonts w:ascii="Arial" w:hAnsi="Arial" w:cs="Arial"/>
+          <w:rFonts w:ascii="Consolas" w:hAnsi="Consolas" w:cs="Consolas"/>
           <w:color w:val="000000" w:themeColor="text1"/>
           <w:sz w:val="21"/>
           <w:szCs w:val="21"/>
@@ -1557,7 +1552,7 @@
       </w:r>
       <w:r>
         <w:rPr>
-          <w:rFonts w:ascii="Arial" w:hAnsi="Arial" w:cs="Arial"/>
+          <w:rFonts w:ascii="Consolas" w:hAnsi="Consolas" w:cs="Consolas"/>
           <w:color w:val="000000" w:themeColor="text1"/>
           <w:sz w:val="21"/>
           <w:szCs w:val="21"/>
@@ -1567,7 +1562,7 @@
       </w:r>
       <w:r>
         <w:rPr>
-          <w:rFonts w:ascii="Arial" w:hAnsi="Arial" w:cs="Arial"/>
+          <w:rFonts w:ascii="Consolas" w:hAnsi="Consolas" w:cs="Consolas"/>
           <w:color w:val="000000" w:themeColor="text1"/>
           <w:sz w:val="21"/>
           <w:szCs w:val="21"/>
@@ -1578,7 +1573,7 @@
       <w:r>
         <w:rPr>
           <w:rStyle w:val="apple-converted-space"/>
-          <w:rFonts w:ascii="Arial" w:hAnsi="Arial" w:cs="Arial"/>
+          <w:rFonts w:ascii="Consolas" w:hAnsi="Consolas" w:cs="Consolas"/>
           <w:color w:val="000000" w:themeColor="text1"/>
           <w:sz w:val="21"/>
           <w:szCs w:val="21"/>
@@ -1590,7 +1585,7 @@
         <w:r>
           <w:rPr>
             <w:rStyle w:val="Hyperlink"/>
-            <w:rFonts w:ascii="Arial" w:hAnsi="Arial" w:cs="Arial"/>
+            <w:rFonts w:ascii="Consolas" w:hAnsi="Consolas" w:cs="Consolas"/>
             <w:color w:val="000000" w:themeColor="text1"/>
             <w:sz w:val="21"/>
             <w:szCs w:val="21"/>
@@ -1602,7 +1597,7 @@
       </w:hyperlink>
       <w:r>
         <w:rPr>
-          <w:rFonts w:ascii="Arial" w:hAnsi="Arial" w:cs="Arial"/>
+          <w:rFonts w:ascii="Consolas" w:hAnsi="Consolas" w:cs="Consolas"/>
           <w:color w:val="000000" w:themeColor="text1"/>
           <w:sz w:val="21"/>
           <w:szCs w:val="21"/>
@@ -1612,7 +1607,7 @@
       </w:r>
       <w:r>
         <w:rPr>
-          <w:rFonts w:ascii="Arial" w:hAnsi="Arial" w:cs="Arial"/>
+          <w:rFonts w:ascii="Consolas" w:hAnsi="Consolas" w:cs="Consolas"/>
           <w:color w:val="000000" w:themeColor="text1"/>
           <w:sz w:val="17"/>
           <w:szCs w:val="17"/>
@@ -1623,7 +1618,7 @@
       </w:r>
       <w:r>
         <w:rPr>
-          <w:rFonts w:ascii="Arial" w:hAnsi="Arial" w:cs="Arial"/>
+          <w:rFonts w:ascii="Consolas" w:hAnsi="Consolas" w:cs="Consolas"/>
           <w:color w:val="000000" w:themeColor="text1"/>
           <w:sz w:val="21"/>
           <w:szCs w:val="21"/>
@@ -1633,7 +1628,7 @@
       </w:r>
       <w:r>
         <w:rPr>
-          <w:rFonts w:ascii="Arial" w:hAnsi="Arial" w:cs="Arial"/>
+          <w:rFonts w:ascii="Consolas" w:hAnsi="Consolas" w:cs="Consolas"/>
           <w:color w:val="000000" w:themeColor="text1"/>
           <w:sz w:val="21"/>
           <w:szCs w:val="21"/>
@@ -1646,6 +1641,9 @@
       <w:pPr>
         <w:pStyle w:val="NoSpacing"/>
         <w:ind w:left="720"/>
+        <w:rPr>
+          <w:rFonts w:ascii="Consolas" w:hAnsi="Consolas" w:cs="Consolas"/>
+        </w:rPr>
       </w:pPr>
     </w:p>
     <w:p>
@@ -1654,19 +1652,22 @@
         <w:ind w:left="720"/>
         <w:rPr>
           <w:rStyle w:val="apple-converted-space"/>
-          <w:rFonts w:ascii="Arial" w:hAnsi="Arial" w:cs="Arial"/>
-          <w:color w:val="222222"/>
-          <w:sz w:val="21"/>
-          <w:szCs w:val="21"/>
-          <w:shd w:val="clear" w:color="auto" w:fill="FFFFFF"/>
-        </w:rPr>
-      </w:pPr>
-      <w:r>
+          <w:rFonts w:ascii="Consolas" w:hAnsi="Consolas" w:cs="Consolas"/>
+          <w:color w:val="222222"/>
+          <w:sz w:val="21"/>
+          <w:szCs w:val="21"/>
+          <w:shd w:val="clear" w:color="auto" w:fill="FFFFFF"/>
+        </w:rPr>
+      </w:pPr>
+      <w:r>
+        <w:rPr>
+          <w:rFonts w:ascii="Consolas" w:hAnsi="Consolas" w:cs="Consolas"/>
+        </w:rPr>
         <w:t xml:space="preserve">CSS 2.1 - </w:t>
       </w:r>
       <w:r>
         <w:rPr>
-          <w:rFonts w:ascii="Arial" w:hAnsi="Arial" w:cs="Arial"/>
+          <w:rFonts w:ascii="Consolas" w:hAnsi="Consolas" w:cs="Consolas"/>
           <w:color w:val="222222"/>
           <w:sz w:val="21"/>
           <w:szCs w:val="21"/>
@@ -1677,7 +1678,7 @@
       <w:proofErr w:type="gramStart"/>
       <w:r>
         <w:rPr>
-          <w:rFonts w:ascii="Arial" w:hAnsi="Arial" w:cs="Arial"/>
+          <w:rFonts w:ascii="Consolas" w:hAnsi="Consolas" w:cs="Consolas"/>
           <w:color w:val="222222"/>
           <w:sz w:val="21"/>
           <w:szCs w:val="21"/>
@@ -1688,7 +1689,7 @@
       <w:proofErr w:type="gramEnd"/>
       <w:r>
         <w:rPr>
-          <w:rFonts w:ascii="Arial" w:hAnsi="Arial" w:cs="Arial"/>
+          <w:rFonts w:ascii="Consolas" w:hAnsi="Consolas" w:cs="Consolas"/>
           <w:color w:val="222222"/>
           <w:sz w:val="21"/>
           <w:szCs w:val="21"/>
@@ -1698,7 +1699,7 @@
       </w:r>
       <w:r>
         <w:rPr>
-          <w:rFonts w:ascii="Arial" w:hAnsi="Arial" w:cs="Arial"/>
+          <w:rFonts w:ascii="Consolas" w:hAnsi="Consolas" w:cs="Consolas"/>
           <w:color w:val="222222"/>
           <w:sz w:val="21"/>
           <w:szCs w:val="21"/>
@@ -1709,7 +1710,7 @@
       <w:r>
         <w:rPr>
           <w:rStyle w:val="apple-converted-space"/>
-          <w:rFonts w:ascii="Arial" w:hAnsi="Arial" w:cs="Arial"/>
+          <w:rFonts w:ascii="Consolas" w:hAnsi="Consolas" w:cs="Consolas"/>
           <w:color w:val="222222"/>
           <w:sz w:val="21"/>
           <w:szCs w:val="21"/>
@@ -1722,6 +1723,9 @@
       <w:pPr>
         <w:pStyle w:val="NoSpacing"/>
         <w:ind w:left="720"/>
+        <w:rPr>
+          <w:rFonts w:ascii="Consolas" w:hAnsi="Consolas" w:cs="Consolas"/>
+        </w:rPr>
       </w:pPr>
     </w:p>
     <w:p>
@@ -1729,19 +1733,22 @@
         <w:pStyle w:val="NoSpacing"/>
         <w:ind w:left="720"/>
         <w:rPr>
-          <w:rFonts w:ascii="Arial" w:hAnsi="Arial" w:cs="Arial"/>
-          <w:color w:val="222222"/>
-          <w:sz w:val="21"/>
-          <w:szCs w:val="21"/>
-          <w:shd w:val="clear" w:color="auto" w:fill="FFFFFF"/>
-        </w:rPr>
-      </w:pPr>
-      <w:r>
+          <w:rFonts w:ascii="Consolas" w:hAnsi="Consolas" w:cs="Consolas"/>
+          <w:color w:val="222222"/>
+          <w:sz w:val="21"/>
+          <w:szCs w:val="21"/>
+          <w:shd w:val="clear" w:color="auto" w:fill="FFFFFF"/>
+        </w:rPr>
+      </w:pPr>
+      <w:r>
+        <w:rPr>
+          <w:rFonts w:ascii="Consolas" w:hAnsi="Consolas" w:cs="Consolas"/>
+        </w:rPr>
         <w:t xml:space="preserve">CSS 3 - </w:t>
       </w:r>
       <w:r>
         <w:rPr>
-          <w:rFonts w:ascii="Arial" w:hAnsi="Arial" w:cs="Arial"/>
+          <w:rFonts w:ascii="Consolas" w:hAnsi="Consolas" w:cs="Consolas"/>
           <w:color w:val="222222"/>
           <w:sz w:val="21"/>
           <w:szCs w:val="21"/>
@@ -1751,7 +1758,7 @@
       </w:r>
       <w:r>
         <w:rPr>
-          <w:rFonts w:ascii="Arial" w:hAnsi="Arial" w:cs="Arial"/>
+          <w:rFonts w:ascii="Consolas" w:hAnsi="Consolas" w:cs="Consolas"/>
           <w:color w:val="222222"/>
           <w:sz w:val="21"/>
           <w:szCs w:val="21"/>
@@ -1761,7 +1768,7 @@
       </w:r>
       <w:r>
         <w:rPr>
-          <w:rFonts w:ascii="Arial" w:hAnsi="Arial" w:cs="Arial"/>
+          <w:rFonts w:ascii="Consolas" w:hAnsi="Consolas" w:cs="Consolas"/>
           <w:color w:val="222222"/>
           <w:sz w:val="21"/>
           <w:szCs w:val="21"/>
@@ -1771,7 +1778,7 @@
       </w:r>
       <w:r>
         <w:rPr>
-          <w:rFonts w:ascii="Arial" w:hAnsi="Arial" w:cs="Arial"/>
+          <w:rFonts w:ascii="Consolas" w:hAnsi="Consolas" w:cs="Consolas"/>
           <w:color w:val="222222"/>
           <w:sz w:val="21"/>
           <w:szCs w:val="21"/>
@@ -1781,7 +1788,7 @@
       </w:r>
       <w:r>
         <w:rPr>
-          <w:rFonts w:ascii="Arial" w:hAnsi="Arial" w:cs="Arial"/>
+          <w:rFonts w:ascii="Consolas" w:hAnsi="Consolas" w:cs="Consolas"/>
           <w:color w:val="222222"/>
           <w:sz w:val="21"/>
           <w:szCs w:val="21"/>
@@ -1794,8 +1801,14 @@
       <w:pPr>
         <w:pStyle w:val="NoSpacing"/>
         <w:ind w:left="720"/>
-      </w:pPr>
-      <w:r>
+        <w:rPr>
+          <w:rFonts w:ascii="Consolas" w:hAnsi="Consolas" w:cs="Consolas"/>
+        </w:rPr>
+      </w:pPr>
+      <w:r>
+        <w:rPr>
+          <w:rFonts w:ascii="Consolas" w:hAnsi="Consolas" w:cs="Consolas"/>
+        </w:rPr>
         <w:br/>
         <w:t>Basic CSS Sample Code:</w:t>
       </w:r>
@@ -1804,6 +1817,9 @@
       <w:pPr>
         <w:pStyle w:val="NoSpacing"/>
         <w:ind w:left="720"/>
+        <w:rPr>
+          <w:rFonts w:ascii="Consolas" w:hAnsi="Consolas" w:cs="Consolas"/>
+        </w:rPr>
       </w:pPr>
     </w:p>
     <w:p>
@@ -1960,47 +1976,1452 @@
       <w:pPr>
         <w:pStyle w:val="NoSpacing"/>
         <w:ind w:left="720"/>
+        <w:rPr>
+          <w:rFonts w:ascii="Consolas" w:hAnsi="Consolas" w:cs="Consolas"/>
+        </w:rPr>
       </w:pPr>
     </w:p>
     <w:p>
       <w:pPr>
         <w:pStyle w:val="NoSpacing"/>
         <w:ind w:left="720"/>
-      </w:pPr>
+        <w:rPr>
+          <w:rFonts w:ascii="Consolas" w:hAnsi="Consolas" w:cs="Consolas"/>
+        </w:rPr>
+      </w:pPr>
+      <w:proofErr w:type="spellStart"/>
+      <w:r>
+        <w:rPr>
+          <w:rFonts w:ascii="Consolas" w:hAnsi="Consolas" w:cs="Consolas"/>
+        </w:rPr>
+        <w:t>Javascript</w:t>
+      </w:r>
+      <w:proofErr w:type="spellEnd"/>
+    </w:p>
+    <w:p>
+      <w:pPr>
+        <w:pStyle w:val="NoSpacing"/>
+        <w:ind w:left="720"/>
+        <w:rPr>
+          <w:rFonts w:ascii="Consolas" w:hAnsi="Consolas" w:cs="Consolas"/>
+        </w:rPr>
+      </w:pPr>
+      <w:r>
+        <w:rPr>
+          <w:rFonts w:ascii="Consolas" w:hAnsi="Consolas" w:cs="Consolas"/>
+        </w:rPr>
+        <w:tab/>
+        <w:t xml:space="preserve">Is a programming language that is used to make web pages interactive in a way that it gives functions and most often used in survey, quizzes or polls in HTML </w:t>
+      </w:r>
+      <w:proofErr w:type="gramStart"/>
+      <w:r>
+        <w:rPr>
+          <w:rFonts w:ascii="Consolas" w:hAnsi="Consolas" w:cs="Consolas"/>
+        </w:rPr>
+        <w:t>pages.</w:t>
+      </w:r>
+      <w:proofErr w:type="gramEnd"/>
+      <w:r>
+        <w:rPr>
+          <w:rFonts w:ascii="Consolas" w:hAnsi="Consolas" w:cs="Consolas"/>
+        </w:rPr>
+        <w:t xml:space="preserve"> Scripts can be embedded in or included from HTML pages.</w:t>
+      </w:r>
+    </w:p>
+    <w:p>
+      <w:pPr>
+        <w:pStyle w:val="NoSpacing"/>
+        <w:ind w:left="720"/>
+        <w:rPr>
+          <w:rFonts w:ascii="Consolas" w:hAnsi="Consolas" w:cs="Consolas"/>
+        </w:rPr>
+      </w:pPr>
+    </w:p>
+    <w:p>
+      <w:pPr>
+        <w:pStyle w:val="HTMLPreformatted"/>
+        <w:pBdr>
+          <w:top w:val="single" w:sz="6" w:space="12" w:color="EAECF0"/>
+          <w:left w:val="single" w:sz="6" w:space="12" w:color="EAECF0"/>
+          <w:bottom w:val="single" w:sz="6" w:space="12" w:color="EAECF0"/>
+          <w:right w:val="single" w:sz="6" w:space="12" w:color="EAECF0"/>
+        </w:pBdr>
+        <w:spacing w:line="312" w:lineRule="atLeast"/>
+        <w:rPr>
+          <w:rFonts w:ascii="Consolas" w:hAnsi="Consolas" w:cs="Consolas"/>
+          <w:color w:val="000000" w:themeColor="text1"/>
+          <w:sz w:val="21"/>
+          <w:szCs w:val="21"/>
+        </w:rPr>
+      </w:pPr>
+      <w:r>
+        <w:rPr>
+          <w:rFonts w:ascii="Consolas" w:hAnsi="Consolas" w:cs="Consolas"/>
+          <w:color w:val="000000" w:themeColor="text1"/>
+        </w:rPr>
+        <w:t>Script Example</w:t>
+      </w:r>
+      <w:r>
+        <w:rPr>
+          <w:rFonts w:ascii="Consolas" w:hAnsi="Consolas" w:cs="Consolas"/>
+          <w:color w:val="000000" w:themeColor="text1"/>
+        </w:rPr>
+        <w:br/>
+      </w:r>
+      <w:r>
+        <w:rPr>
+          <w:rFonts w:ascii="Consolas" w:hAnsi="Consolas" w:cs="Consolas"/>
+          <w:color w:val="000000" w:themeColor="text1"/>
+          <w:sz w:val="21"/>
+          <w:szCs w:val="21"/>
+        </w:rPr>
+        <w:t>&lt;</w:t>
+      </w:r>
+      <w:proofErr w:type="gramStart"/>
+      <w:r>
+        <w:rPr>
+          <w:rFonts w:ascii="Consolas" w:hAnsi="Consolas" w:cs="Consolas"/>
+          <w:color w:val="000000" w:themeColor="text1"/>
+          <w:sz w:val="21"/>
+          <w:szCs w:val="21"/>
+        </w:rPr>
+        <w:t>!DOCTYPE</w:t>
+      </w:r>
+      <w:proofErr w:type="gramEnd"/>
+      <w:r>
+        <w:rPr>
+          <w:rFonts w:ascii="Consolas" w:hAnsi="Consolas" w:cs="Consolas"/>
+          <w:color w:val="000000" w:themeColor="text1"/>
+          <w:sz w:val="21"/>
+          <w:szCs w:val="21"/>
+        </w:rPr>
+        <w:t xml:space="preserve"> html&gt;</w:t>
+      </w:r>
+    </w:p>
+    <w:p>
+      <w:pPr>
+        <w:pBdr>
+          <w:top w:val="single" w:sz="6" w:space="12" w:color="EAECF0"/>
+          <w:left w:val="single" w:sz="6" w:space="12" w:color="EAECF0"/>
+          <w:bottom w:val="single" w:sz="6" w:space="12" w:color="EAECF0"/>
+          <w:right w:val="single" w:sz="6" w:space="12" w:color="EAECF0"/>
+        </w:pBdr>
+        <w:tabs>
+          <w:tab w:val="left" w:pos="916"/>
+          <w:tab w:val="left" w:pos="1832"/>
+          <w:tab w:val="left" w:pos="2748"/>
+          <w:tab w:val="left" w:pos="3664"/>
+          <w:tab w:val="left" w:pos="4580"/>
+          <w:tab w:val="left" w:pos="5496"/>
+          <w:tab w:val="left" w:pos="6412"/>
+          <w:tab w:val="left" w:pos="7328"/>
+          <w:tab w:val="left" w:pos="8244"/>
+          <w:tab w:val="left" w:pos="9160"/>
+          <w:tab w:val="left" w:pos="10076"/>
+          <w:tab w:val="left" w:pos="10992"/>
+          <w:tab w:val="left" w:pos="11908"/>
+          <w:tab w:val="left" w:pos="12824"/>
+          <w:tab w:val="left" w:pos="13740"/>
+          <w:tab w:val="left" w:pos="14656"/>
+        </w:tabs>
+        <w:spacing w:after="0" w:line="312" w:lineRule="atLeast"/>
+        <w:rPr>
+          <w:rFonts w:ascii="Consolas" w:eastAsia="Times New Roman" w:hAnsi="Consolas" w:cs="Consolas"/>
+          <w:color w:val="000000" w:themeColor="text1"/>
+          <w:sz w:val="21"/>
+          <w:szCs w:val="21"/>
+          <w:lang w:eastAsia="en-PH"/>
+        </w:rPr>
+      </w:pPr>
+      <w:r>
+        <w:rPr>
+          <w:rFonts w:ascii="Consolas" w:eastAsia="Times New Roman" w:hAnsi="Consolas" w:cs="Consolas"/>
+          <w:color w:val="000000" w:themeColor="text1"/>
+          <w:sz w:val="21"/>
+          <w:szCs w:val="21"/>
+          <w:lang w:eastAsia="en-PH"/>
+        </w:rPr>
+        <w:t>&lt;</w:t>
+      </w:r>
+      <w:proofErr w:type="gramStart"/>
+      <w:r>
+        <w:rPr>
+          <w:rFonts w:ascii="Consolas" w:eastAsia="Times New Roman" w:hAnsi="Consolas" w:cs="Consolas"/>
+          <w:bCs/>
+          <w:color w:val="000000" w:themeColor="text1"/>
+          <w:sz w:val="21"/>
+          <w:szCs w:val="21"/>
+          <w:lang w:eastAsia="en-PH"/>
+        </w:rPr>
+        <w:t>html</w:t>
+      </w:r>
+      <w:proofErr w:type="gramEnd"/>
+      <w:r>
+        <w:rPr>
+          <w:rFonts w:ascii="Consolas" w:eastAsia="Times New Roman" w:hAnsi="Consolas" w:cs="Consolas"/>
+          <w:color w:val="000000" w:themeColor="text1"/>
+          <w:sz w:val="21"/>
+          <w:szCs w:val="21"/>
+          <w:lang w:eastAsia="en-PH"/>
+        </w:rPr>
+        <w:t>&gt;</w:t>
+      </w:r>
+    </w:p>
+    <w:p>
+      <w:pPr>
+        <w:pBdr>
+          <w:top w:val="single" w:sz="6" w:space="12" w:color="EAECF0"/>
+          <w:left w:val="single" w:sz="6" w:space="12" w:color="EAECF0"/>
+          <w:bottom w:val="single" w:sz="6" w:space="12" w:color="EAECF0"/>
+          <w:right w:val="single" w:sz="6" w:space="12" w:color="EAECF0"/>
+        </w:pBdr>
+        <w:tabs>
+          <w:tab w:val="left" w:pos="916"/>
+          <w:tab w:val="left" w:pos="1832"/>
+          <w:tab w:val="left" w:pos="2748"/>
+          <w:tab w:val="left" w:pos="3664"/>
+          <w:tab w:val="left" w:pos="4580"/>
+          <w:tab w:val="left" w:pos="5496"/>
+          <w:tab w:val="left" w:pos="6412"/>
+          <w:tab w:val="left" w:pos="7328"/>
+          <w:tab w:val="left" w:pos="8244"/>
+          <w:tab w:val="left" w:pos="9160"/>
+          <w:tab w:val="left" w:pos="10076"/>
+          <w:tab w:val="left" w:pos="10992"/>
+          <w:tab w:val="left" w:pos="11908"/>
+          <w:tab w:val="left" w:pos="12824"/>
+          <w:tab w:val="left" w:pos="13740"/>
+          <w:tab w:val="left" w:pos="14656"/>
+        </w:tabs>
+        <w:spacing w:after="0" w:line="312" w:lineRule="atLeast"/>
+        <w:rPr>
+          <w:rFonts w:ascii="Consolas" w:eastAsia="Times New Roman" w:hAnsi="Consolas" w:cs="Consolas"/>
+          <w:color w:val="000000" w:themeColor="text1"/>
+          <w:sz w:val="21"/>
+          <w:szCs w:val="21"/>
+          <w:lang w:eastAsia="en-PH"/>
+        </w:rPr>
+      </w:pPr>
+      <w:r>
+        <w:rPr>
+          <w:rFonts w:ascii="Consolas" w:eastAsia="Times New Roman" w:hAnsi="Consolas" w:cs="Consolas"/>
+          <w:color w:val="000000" w:themeColor="text1"/>
+          <w:sz w:val="21"/>
+          <w:szCs w:val="21"/>
+          <w:lang w:eastAsia="en-PH"/>
+        </w:rPr>
+        <w:t xml:space="preserve">  &lt;</w:t>
+      </w:r>
+      <w:proofErr w:type="gramStart"/>
+      <w:r>
+        <w:rPr>
+          <w:rFonts w:ascii="Consolas" w:eastAsia="Times New Roman" w:hAnsi="Consolas" w:cs="Consolas"/>
+          <w:bCs/>
+          <w:color w:val="000000" w:themeColor="text1"/>
+          <w:sz w:val="21"/>
+          <w:szCs w:val="21"/>
+          <w:lang w:eastAsia="en-PH"/>
+        </w:rPr>
+        <w:t>head</w:t>
+      </w:r>
+      <w:proofErr w:type="gramEnd"/>
+      <w:r>
+        <w:rPr>
+          <w:rFonts w:ascii="Consolas" w:eastAsia="Times New Roman" w:hAnsi="Consolas" w:cs="Consolas"/>
+          <w:color w:val="000000" w:themeColor="text1"/>
+          <w:sz w:val="21"/>
+          <w:szCs w:val="21"/>
+          <w:lang w:eastAsia="en-PH"/>
+        </w:rPr>
+        <w:t>&gt;</w:t>
+      </w:r>
+    </w:p>
+    <w:p>
+      <w:pPr>
+        <w:pBdr>
+          <w:top w:val="single" w:sz="6" w:space="12" w:color="EAECF0"/>
+          <w:left w:val="single" w:sz="6" w:space="12" w:color="EAECF0"/>
+          <w:bottom w:val="single" w:sz="6" w:space="12" w:color="EAECF0"/>
+          <w:right w:val="single" w:sz="6" w:space="12" w:color="EAECF0"/>
+        </w:pBdr>
+        <w:tabs>
+          <w:tab w:val="left" w:pos="916"/>
+          <w:tab w:val="left" w:pos="1832"/>
+          <w:tab w:val="left" w:pos="2748"/>
+          <w:tab w:val="left" w:pos="3664"/>
+          <w:tab w:val="left" w:pos="4580"/>
+          <w:tab w:val="left" w:pos="5496"/>
+          <w:tab w:val="left" w:pos="6412"/>
+          <w:tab w:val="left" w:pos="7328"/>
+          <w:tab w:val="left" w:pos="8244"/>
+          <w:tab w:val="left" w:pos="9160"/>
+          <w:tab w:val="left" w:pos="10076"/>
+          <w:tab w:val="left" w:pos="10992"/>
+          <w:tab w:val="left" w:pos="11908"/>
+          <w:tab w:val="left" w:pos="12824"/>
+          <w:tab w:val="left" w:pos="13740"/>
+          <w:tab w:val="left" w:pos="14656"/>
+        </w:tabs>
+        <w:spacing w:after="0" w:line="312" w:lineRule="atLeast"/>
+        <w:rPr>
+          <w:rFonts w:ascii="Consolas" w:eastAsia="Times New Roman" w:hAnsi="Consolas" w:cs="Consolas"/>
+          <w:color w:val="000000" w:themeColor="text1"/>
+          <w:sz w:val="21"/>
+          <w:szCs w:val="21"/>
+          <w:lang w:eastAsia="en-PH"/>
+        </w:rPr>
+      </w:pPr>
+      <w:r>
+        <w:rPr>
+          <w:rFonts w:ascii="Consolas" w:eastAsia="Times New Roman" w:hAnsi="Consolas" w:cs="Consolas"/>
+          <w:color w:val="000000" w:themeColor="text1"/>
+          <w:sz w:val="21"/>
+          <w:szCs w:val="21"/>
+          <w:lang w:eastAsia="en-PH"/>
+        </w:rPr>
+        <w:t xml:space="preserve">    &lt;</w:t>
+      </w:r>
+      <w:r>
+        <w:rPr>
+          <w:rFonts w:ascii="Consolas" w:eastAsia="Times New Roman" w:hAnsi="Consolas" w:cs="Consolas"/>
+          <w:bCs/>
+          <w:color w:val="000000" w:themeColor="text1"/>
+          <w:sz w:val="21"/>
+          <w:szCs w:val="21"/>
+          <w:lang w:eastAsia="en-PH"/>
+        </w:rPr>
+        <w:t>title</w:t>
+      </w:r>
+      <w:r>
+        <w:rPr>
+          <w:rFonts w:ascii="Consolas" w:eastAsia="Times New Roman" w:hAnsi="Consolas" w:cs="Consolas"/>
+          <w:color w:val="000000" w:themeColor="text1"/>
+          <w:sz w:val="21"/>
+          <w:szCs w:val="21"/>
+          <w:lang w:eastAsia="en-PH"/>
+        </w:rPr>
+        <w:t>&gt;</w:t>
+      </w:r>
+      <w:r>
+        <w:rPr>
+          <w:rFonts w:ascii="Consolas" w:eastAsia="Times New Roman" w:hAnsi="Consolas" w:cs="Consolas"/>
+          <w:color w:val="000000" w:themeColor="text1"/>
+          <w:sz w:val="21"/>
+          <w:szCs w:val="21"/>
+          <w:lang w:eastAsia="en-PH"/>
+        </w:rPr>
+        <w:t>Sample Code</w:t>
+      </w:r>
       <w:bookmarkStart w:id="0" w:name="_GoBack"/>
       <w:bookmarkEnd w:id="0"/>
+      <w:r>
+        <w:rPr>
+          <w:rFonts w:ascii="Consolas" w:eastAsia="Times New Roman" w:hAnsi="Consolas" w:cs="Consolas"/>
+          <w:color w:val="000000" w:themeColor="text1"/>
+          <w:sz w:val="21"/>
+          <w:szCs w:val="21"/>
+          <w:lang w:eastAsia="en-PH"/>
+        </w:rPr>
+        <w:t>&lt;/</w:t>
+      </w:r>
+      <w:r>
+        <w:rPr>
+          <w:rFonts w:ascii="Consolas" w:eastAsia="Times New Roman" w:hAnsi="Consolas" w:cs="Consolas"/>
+          <w:bCs/>
+          <w:color w:val="000000" w:themeColor="text1"/>
+          <w:sz w:val="21"/>
+          <w:szCs w:val="21"/>
+          <w:lang w:eastAsia="en-PH"/>
+        </w:rPr>
+        <w:t>title</w:t>
+      </w:r>
+      <w:r>
+        <w:rPr>
+          <w:rFonts w:ascii="Consolas" w:eastAsia="Times New Roman" w:hAnsi="Consolas" w:cs="Consolas"/>
+          <w:color w:val="000000" w:themeColor="text1"/>
+          <w:sz w:val="21"/>
+          <w:szCs w:val="21"/>
+          <w:lang w:eastAsia="en-PH"/>
+        </w:rPr>
+        <w:t>&gt;</w:t>
+      </w:r>
+    </w:p>
+    <w:p>
+      <w:pPr>
+        <w:pBdr>
+          <w:top w:val="single" w:sz="6" w:space="12" w:color="EAECF0"/>
+          <w:left w:val="single" w:sz="6" w:space="12" w:color="EAECF0"/>
+          <w:bottom w:val="single" w:sz="6" w:space="12" w:color="EAECF0"/>
+          <w:right w:val="single" w:sz="6" w:space="12" w:color="EAECF0"/>
+        </w:pBdr>
+        <w:tabs>
+          <w:tab w:val="left" w:pos="916"/>
+          <w:tab w:val="left" w:pos="1832"/>
+          <w:tab w:val="left" w:pos="2748"/>
+          <w:tab w:val="left" w:pos="3664"/>
+          <w:tab w:val="left" w:pos="4580"/>
+          <w:tab w:val="left" w:pos="5496"/>
+          <w:tab w:val="left" w:pos="6412"/>
+          <w:tab w:val="left" w:pos="7328"/>
+          <w:tab w:val="left" w:pos="8244"/>
+          <w:tab w:val="left" w:pos="9160"/>
+          <w:tab w:val="left" w:pos="10076"/>
+          <w:tab w:val="left" w:pos="10992"/>
+          <w:tab w:val="left" w:pos="11908"/>
+          <w:tab w:val="left" w:pos="12824"/>
+          <w:tab w:val="left" w:pos="13740"/>
+          <w:tab w:val="left" w:pos="14656"/>
+        </w:tabs>
+        <w:spacing w:after="0" w:line="312" w:lineRule="atLeast"/>
+        <w:rPr>
+          <w:rFonts w:ascii="Consolas" w:eastAsia="Times New Roman" w:hAnsi="Consolas" w:cs="Consolas"/>
+          <w:color w:val="000000" w:themeColor="text1"/>
+          <w:sz w:val="21"/>
+          <w:szCs w:val="21"/>
+          <w:lang w:eastAsia="en-PH"/>
+        </w:rPr>
+      </w:pPr>
+      <w:r>
+        <w:rPr>
+          <w:rFonts w:ascii="Consolas" w:eastAsia="Times New Roman" w:hAnsi="Consolas" w:cs="Consolas"/>
+          <w:color w:val="000000" w:themeColor="text1"/>
+          <w:sz w:val="21"/>
+          <w:szCs w:val="21"/>
+          <w:lang w:eastAsia="en-PH"/>
+        </w:rPr>
+        <w:t xml:space="preserve">  &lt;/</w:t>
+      </w:r>
+      <w:r>
+        <w:rPr>
+          <w:rFonts w:ascii="Consolas" w:eastAsia="Times New Roman" w:hAnsi="Consolas" w:cs="Consolas"/>
+          <w:bCs/>
+          <w:color w:val="000000" w:themeColor="text1"/>
+          <w:sz w:val="21"/>
+          <w:szCs w:val="21"/>
+          <w:lang w:eastAsia="en-PH"/>
+        </w:rPr>
+        <w:t>head</w:t>
+      </w:r>
+      <w:r>
+        <w:rPr>
+          <w:rFonts w:ascii="Consolas" w:eastAsia="Times New Roman" w:hAnsi="Consolas" w:cs="Consolas"/>
+          <w:color w:val="000000" w:themeColor="text1"/>
+          <w:sz w:val="21"/>
+          <w:szCs w:val="21"/>
+          <w:lang w:eastAsia="en-PH"/>
+        </w:rPr>
+        <w:t>&gt;</w:t>
+      </w:r>
+    </w:p>
+    <w:p>
+      <w:pPr>
+        <w:pBdr>
+          <w:top w:val="single" w:sz="6" w:space="12" w:color="EAECF0"/>
+          <w:left w:val="single" w:sz="6" w:space="12" w:color="EAECF0"/>
+          <w:bottom w:val="single" w:sz="6" w:space="12" w:color="EAECF0"/>
+          <w:right w:val="single" w:sz="6" w:space="12" w:color="EAECF0"/>
+        </w:pBdr>
+        <w:tabs>
+          <w:tab w:val="left" w:pos="916"/>
+          <w:tab w:val="left" w:pos="1832"/>
+          <w:tab w:val="left" w:pos="2748"/>
+          <w:tab w:val="left" w:pos="3664"/>
+          <w:tab w:val="left" w:pos="4580"/>
+          <w:tab w:val="left" w:pos="5496"/>
+          <w:tab w:val="left" w:pos="6412"/>
+          <w:tab w:val="left" w:pos="7328"/>
+          <w:tab w:val="left" w:pos="8244"/>
+          <w:tab w:val="left" w:pos="9160"/>
+          <w:tab w:val="left" w:pos="10076"/>
+          <w:tab w:val="left" w:pos="10992"/>
+          <w:tab w:val="left" w:pos="11908"/>
+          <w:tab w:val="left" w:pos="12824"/>
+          <w:tab w:val="left" w:pos="13740"/>
+          <w:tab w:val="left" w:pos="14656"/>
+        </w:tabs>
+        <w:spacing w:after="0" w:line="312" w:lineRule="atLeast"/>
+        <w:rPr>
+          <w:rFonts w:ascii="Consolas" w:eastAsia="Times New Roman" w:hAnsi="Consolas" w:cs="Consolas"/>
+          <w:color w:val="000000" w:themeColor="text1"/>
+          <w:sz w:val="21"/>
+          <w:szCs w:val="21"/>
+          <w:lang w:eastAsia="en-PH"/>
+        </w:rPr>
+      </w:pPr>
+      <w:r>
+        <w:rPr>
+          <w:rFonts w:ascii="Consolas" w:eastAsia="Times New Roman" w:hAnsi="Consolas" w:cs="Consolas"/>
+          <w:color w:val="000000" w:themeColor="text1"/>
+          <w:sz w:val="21"/>
+          <w:szCs w:val="21"/>
+          <w:lang w:eastAsia="en-PH"/>
+        </w:rPr>
+        <w:lastRenderedPageBreak/>
+        <w:t xml:space="preserve">  &lt;</w:t>
+      </w:r>
+      <w:proofErr w:type="gramStart"/>
+      <w:r>
+        <w:rPr>
+          <w:rFonts w:ascii="Consolas" w:eastAsia="Times New Roman" w:hAnsi="Consolas" w:cs="Consolas"/>
+          <w:bCs/>
+          <w:color w:val="000000" w:themeColor="text1"/>
+          <w:sz w:val="21"/>
+          <w:szCs w:val="21"/>
+          <w:lang w:eastAsia="en-PH"/>
+        </w:rPr>
+        <w:t>body</w:t>
+      </w:r>
+      <w:proofErr w:type="gramEnd"/>
+      <w:r>
+        <w:rPr>
+          <w:rFonts w:ascii="Consolas" w:eastAsia="Times New Roman" w:hAnsi="Consolas" w:cs="Consolas"/>
+          <w:color w:val="000000" w:themeColor="text1"/>
+          <w:sz w:val="21"/>
+          <w:szCs w:val="21"/>
+          <w:lang w:eastAsia="en-PH"/>
+        </w:rPr>
+        <w:t>&gt;</w:t>
+      </w:r>
+    </w:p>
+    <w:p>
+      <w:pPr>
+        <w:pBdr>
+          <w:top w:val="single" w:sz="6" w:space="12" w:color="EAECF0"/>
+          <w:left w:val="single" w:sz="6" w:space="12" w:color="EAECF0"/>
+          <w:bottom w:val="single" w:sz="6" w:space="12" w:color="EAECF0"/>
+          <w:right w:val="single" w:sz="6" w:space="12" w:color="EAECF0"/>
+        </w:pBdr>
+        <w:tabs>
+          <w:tab w:val="left" w:pos="916"/>
+          <w:tab w:val="left" w:pos="1832"/>
+          <w:tab w:val="left" w:pos="2748"/>
+          <w:tab w:val="left" w:pos="3664"/>
+          <w:tab w:val="left" w:pos="4580"/>
+          <w:tab w:val="left" w:pos="5496"/>
+          <w:tab w:val="left" w:pos="6412"/>
+          <w:tab w:val="left" w:pos="7328"/>
+          <w:tab w:val="left" w:pos="8244"/>
+          <w:tab w:val="left" w:pos="9160"/>
+          <w:tab w:val="left" w:pos="10076"/>
+          <w:tab w:val="left" w:pos="10992"/>
+          <w:tab w:val="left" w:pos="11908"/>
+          <w:tab w:val="left" w:pos="12824"/>
+          <w:tab w:val="left" w:pos="13740"/>
+          <w:tab w:val="left" w:pos="14656"/>
+        </w:tabs>
+        <w:spacing w:after="0" w:line="312" w:lineRule="atLeast"/>
+        <w:rPr>
+          <w:rFonts w:ascii="Consolas" w:eastAsia="Times New Roman" w:hAnsi="Consolas" w:cs="Consolas"/>
+          <w:color w:val="000000" w:themeColor="text1"/>
+          <w:sz w:val="21"/>
+          <w:szCs w:val="21"/>
+          <w:lang w:eastAsia="en-PH"/>
+        </w:rPr>
+      </w:pPr>
+      <w:r>
+        <w:rPr>
+          <w:rFonts w:ascii="Consolas" w:eastAsia="Times New Roman" w:hAnsi="Consolas" w:cs="Consolas"/>
+          <w:color w:val="000000" w:themeColor="text1"/>
+          <w:sz w:val="21"/>
+          <w:szCs w:val="21"/>
+          <w:lang w:eastAsia="en-PH"/>
+        </w:rPr>
+        <w:t xml:space="preserve">    &lt;</w:t>
+      </w:r>
+      <w:r>
+        <w:rPr>
+          <w:rFonts w:ascii="Consolas" w:eastAsia="Times New Roman" w:hAnsi="Consolas" w:cs="Consolas"/>
+          <w:bCs/>
+          <w:color w:val="000000" w:themeColor="text1"/>
+          <w:sz w:val="21"/>
+          <w:szCs w:val="21"/>
+          <w:lang w:eastAsia="en-PH"/>
+        </w:rPr>
+        <w:t>button</w:t>
+      </w:r>
+      <w:r>
+        <w:rPr>
+          <w:rFonts w:ascii="Consolas" w:eastAsia="Times New Roman" w:hAnsi="Consolas" w:cs="Consolas"/>
+          <w:color w:val="000000" w:themeColor="text1"/>
+          <w:sz w:val="21"/>
+          <w:szCs w:val="21"/>
+          <w:lang w:eastAsia="en-PH"/>
+        </w:rPr>
+        <w:t xml:space="preserve"> id="</w:t>
+      </w:r>
+      <w:r>
+        <w:rPr>
+          <w:rFonts w:ascii="Consolas" w:eastAsia="Times New Roman" w:hAnsi="Consolas" w:cs="Consolas"/>
+          <w:color w:val="000000" w:themeColor="text1"/>
+          <w:sz w:val="21"/>
+          <w:szCs w:val="21"/>
+          <w:lang w:eastAsia="en-PH"/>
+        </w:rPr>
+        <w:t>button</w:t>
+      </w:r>
+      <w:r>
+        <w:rPr>
+          <w:rFonts w:ascii="Consolas" w:eastAsia="Times New Roman" w:hAnsi="Consolas" w:cs="Consolas"/>
+          <w:color w:val="000000" w:themeColor="text1"/>
+          <w:sz w:val="21"/>
+          <w:szCs w:val="21"/>
+          <w:lang w:eastAsia="en-PH"/>
+        </w:rPr>
+        <w:t>"&gt;Hello&lt;/</w:t>
+      </w:r>
+      <w:r>
+        <w:rPr>
+          <w:rFonts w:ascii="Consolas" w:eastAsia="Times New Roman" w:hAnsi="Consolas" w:cs="Consolas"/>
+          <w:bCs/>
+          <w:color w:val="000000" w:themeColor="text1"/>
+          <w:sz w:val="21"/>
+          <w:szCs w:val="21"/>
+          <w:lang w:eastAsia="en-PH"/>
+        </w:rPr>
+        <w:t>button</w:t>
+      </w:r>
+      <w:r>
+        <w:rPr>
+          <w:rFonts w:ascii="Consolas" w:eastAsia="Times New Roman" w:hAnsi="Consolas" w:cs="Consolas"/>
+          <w:color w:val="000000" w:themeColor="text1"/>
+          <w:sz w:val="21"/>
+          <w:szCs w:val="21"/>
+          <w:lang w:eastAsia="en-PH"/>
+        </w:rPr>
+        <w:t>&gt;</w:t>
+      </w:r>
+    </w:p>
+    <w:p>
+      <w:pPr>
+        <w:pBdr>
+          <w:top w:val="single" w:sz="6" w:space="12" w:color="EAECF0"/>
+          <w:left w:val="single" w:sz="6" w:space="12" w:color="EAECF0"/>
+          <w:bottom w:val="single" w:sz="6" w:space="12" w:color="EAECF0"/>
+          <w:right w:val="single" w:sz="6" w:space="12" w:color="EAECF0"/>
+        </w:pBdr>
+        <w:tabs>
+          <w:tab w:val="left" w:pos="916"/>
+          <w:tab w:val="left" w:pos="1832"/>
+          <w:tab w:val="left" w:pos="2748"/>
+          <w:tab w:val="left" w:pos="3664"/>
+          <w:tab w:val="left" w:pos="4580"/>
+          <w:tab w:val="left" w:pos="5496"/>
+          <w:tab w:val="left" w:pos="6412"/>
+          <w:tab w:val="left" w:pos="7328"/>
+          <w:tab w:val="left" w:pos="8244"/>
+          <w:tab w:val="left" w:pos="9160"/>
+          <w:tab w:val="left" w:pos="10076"/>
+          <w:tab w:val="left" w:pos="10992"/>
+          <w:tab w:val="left" w:pos="11908"/>
+          <w:tab w:val="left" w:pos="12824"/>
+          <w:tab w:val="left" w:pos="13740"/>
+          <w:tab w:val="left" w:pos="14656"/>
+        </w:tabs>
+        <w:spacing w:after="0" w:line="312" w:lineRule="atLeast"/>
+        <w:rPr>
+          <w:rFonts w:ascii="Consolas" w:eastAsia="Times New Roman" w:hAnsi="Consolas" w:cs="Consolas"/>
+          <w:color w:val="000000" w:themeColor="text1"/>
+          <w:sz w:val="21"/>
+          <w:szCs w:val="21"/>
+          <w:lang w:eastAsia="en-PH"/>
+        </w:rPr>
+      </w:pPr>
+      <w:r>
+        <w:rPr>
+          <w:rFonts w:ascii="Consolas" w:eastAsia="Times New Roman" w:hAnsi="Consolas" w:cs="Consolas"/>
+          <w:color w:val="000000" w:themeColor="text1"/>
+          <w:sz w:val="21"/>
+          <w:szCs w:val="21"/>
+          <w:lang w:eastAsia="en-PH"/>
+        </w:rPr>
+        <w:t xml:space="preserve">    &lt;</w:t>
+      </w:r>
+      <w:proofErr w:type="gramStart"/>
+      <w:r>
+        <w:rPr>
+          <w:rFonts w:ascii="Consolas" w:eastAsia="Times New Roman" w:hAnsi="Consolas" w:cs="Consolas"/>
+          <w:bCs/>
+          <w:color w:val="000000" w:themeColor="text1"/>
+          <w:sz w:val="21"/>
+          <w:szCs w:val="21"/>
+          <w:lang w:eastAsia="en-PH"/>
+        </w:rPr>
+        <w:t>script</w:t>
+      </w:r>
+      <w:proofErr w:type="gramEnd"/>
+      <w:r>
+        <w:rPr>
+          <w:rFonts w:ascii="Consolas" w:eastAsia="Times New Roman" w:hAnsi="Consolas" w:cs="Consolas"/>
+          <w:color w:val="000000" w:themeColor="text1"/>
+          <w:sz w:val="21"/>
+          <w:szCs w:val="21"/>
+          <w:lang w:eastAsia="en-PH"/>
+        </w:rPr>
+        <w:t>&gt;</w:t>
+      </w:r>
+    </w:p>
+    <w:p>
+      <w:pPr>
+        <w:pBdr>
+          <w:top w:val="single" w:sz="6" w:space="12" w:color="EAECF0"/>
+          <w:left w:val="single" w:sz="6" w:space="12" w:color="EAECF0"/>
+          <w:bottom w:val="single" w:sz="6" w:space="12" w:color="EAECF0"/>
+          <w:right w:val="single" w:sz="6" w:space="12" w:color="EAECF0"/>
+        </w:pBdr>
+        <w:tabs>
+          <w:tab w:val="left" w:pos="916"/>
+          <w:tab w:val="left" w:pos="1832"/>
+          <w:tab w:val="left" w:pos="2748"/>
+          <w:tab w:val="left" w:pos="3664"/>
+          <w:tab w:val="left" w:pos="4580"/>
+          <w:tab w:val="left" w:pos="5496"/>
+          <w:tab w:val="left" w:pos="6412"/>
+          <w:tab w:val="left" w:pos="7328"/>
+          <w:tab w:val="left" w:pos="8244"/>
+          <w:tab w:val="left" w:pos="9160"/>
+          <w:tab w:val="left" w:pos="10076"/>
+          <w:tab w:val="left" w:pos="10992"/>
+          <w:tab w:val="left" w:pos="11908"/>
+          <w:tab w:val="left" w:pos="12824"/>
+          <w:tab w:val="left" w:pos="13740"/>
+          <w:tab w:val="left" w:pos="14656"/>
+        </w:tabs>
+        <w:spacing w:after="0" w:line="312" w:lineRule="atLeast"/>
+        <w:rPr>
+          <w:rFonts w:ascii="Consolas" w:eastAsia="Times New Roman" w:hAnsi="Consolas" w:cs="Consolas"/>
+          <w:color w:val="000000" w:themeColor="text1"/>
+          <w:sz w:val="21"/>
+          <w:szCs w:val="21"/>
+          <w:lang w:eastAsia="en-PH"/>
+        </w:rPr>
+      </w:pPr>
+      <w:r>
+        <w:rPr>
+          <w:rFonts w:ascii="Consolas" w:eastAsia="Times New Roman" w:hAnsi="Consolas" w:cs="Consolas"/>
+          <w:color w:val="000000" w:themeColor="text1"/>
+          <w:sz w:val="21"/>
+          <w:szCs w:val="21"/>
+          <w:lang w:eastAsia="en-PH"/>
+        </w:rPr>
+        <w:t xml:space="preserve">        </w:t>
+      </w:r>
+      <w:proofErr w:type="spellStart"/>
+      <w:proofErr w:type="gramStart"/>
+      <w:r>
+        <w:rPr>
+          <w:rFonts w:ascii="Consolas" w:eastAsia="Times New Roman" w:hAnsi="Consolas" w:cs="Consolas"/>
+          <w:color w:val="000000" w:themeColor="text1"/>
+          <w:sz w:val="21"/>
+          <w:szCs w:val="21"/>
+          <w:lang w:eastAsia="en-PH"/>
+        </w:rPr>
+        <w:t>document.getElementById</w:t>
+      </w:r>
+      <w:proofErr w:type="spellEnd"/>
+      <w:r>
+        <w:rPr>
+          <w:rFonts w:ascii="Consolas" w:eastAsia="Times New Roman" w:hAnsi="Consolas" w:cs="Consolas"/>
+          <w:color w:val="000000" w:themeColor="text1"/>
+          <w:sz w:val="21"/>
+          <w:szCs w:val="21"/>
+          <w:lang w:eastAsia="en-PH"/>
+        </w:rPr>
+        <w:t>(</w:t>
+      </w:r>
+      <w:proofErr w:type="gramEnd"/>
+      <w:r>
+        <w:rPr>
+          <w:rFonts w:ascii="Consolas" w:eastAsia="Times New Roman" w:hAnsi="Consolas" w:cs="Consolas"/>
+          <w:color w:val="000000" w:themeColor="text1"/>
+          <w:sz w:val="21"/>
+          <w:szCs w:val="21"/>
+          <w:lang w:eastAsia="en-PH"/>
+        </w:rPr>
+        <w:t>'</w:t>
+      </w:r>
+      <w:r>
+        <w:rPr>
+          <w:rFonts w:ascii="Consolas" w:eastAsia="Times New Roman" w:hAnsi="Consolas" w:cs="Consolas"/>
+          <w:color w:val="000000" w:themeColor="text1"/>
+          <w:sz w:val="21"/>
+          <w:szCs w:val="21"/>
+          <w:lang w:eastAsia="en-PH"/>
+        </w:rPr>
+        <w:t>button</w:t>
+      </w:r>
+      <w:r>
+        <w:rPr>
+          <w:rFonts w:ascii="Consolas" w:eastAsia="Times New Roman" w:hAnsi="Consolas" w:cs="Consolas"/>
+          <w:color w:val="000000" w:themeColor="text1"/>
+          <w:sz w:val="21"/>
+          <w:szCs w:val="21"/>
+          <w:lang w:eastAsia="en-PH"/>
+        </w:rPr>
+        <w:t>').</w:t>
+      </w:r>
+      <w:proofErr w:type="spellStart"/>
+      <w:r>
+        <w:rPr>
+          <w:rFonts w:ascii="Consolas" w:eastAsia="Times New Roman" w:hAnsi="Consolas" w:cs="Consolas"/>
+          <w:color w:val="000000" w:themeColor="text1"/>
+          <w:sz w:val="21"/>
+          <w:szCs w:val="21"/>
+          <w:lang w:eastAsia="en-PH"/>
+        </w:rPr>
+        <w:t>onclick</w:t>
+      </w:r>
+      <w:proofErr w:type="spellEnd"/>
+      <w:r>
+        <w:rPr>
+          <w:rFonts w:ascii="Consolas" w:eastAsia="Times New Roman" w:hAnsi="Consolas" w:cs="Consolas"/>
+          <w:color w:val="000000" w:themeColor="text1"/>
+          <w:sz w:val="21"/>
+          <w:szCs w:val="21"/>
+          <w:lang w:eastAsia="en-PH"/>
+        </w:rPr>
+        <w:t xml:space="preserve"> = </w:t>
+      </w:r>
+      <w:r>
+        <w:rPr>
+          <w:rFonts w:ascii="Consolas" w:eastAsia="Times New Roman" w:hAnsi="Consolas" w:cs="Consolas"/>
+          <w:bCs/>
+          <w:color w:val="000000" w:themeColor="text1"/>
+          <w:sz w:val="21"/>
+          <w:szCs w:val="21"/>
+          <w:lang w:eastAsia="en-PH"/>
+        </w:rPr>
+        <w:t>function</w:t>
+      </w:r>
+      <w:r>
+        <w:rPr>
+          <w:rFonts w:ascii="Consolas" w:eastAsia="Times New Roman" w:hAnsi="Consolas" w:cs="Consolas"/>
+          <w:color w:val="000000" w:themeColor="text1"/>
+          <w:sz w:val="21"/>
+          <w:szCs w:val="21"/>
+          <w:lang w:eastAsia="en-PH"/>
+        </w:rPr>
+        <w:t>() {</w:t>
+      </w:r>
+    </w:p>
+    <w:p>
+      <w:pPr>
+        <w:pBdr>
+          <w:top w:val="single" w:sz="6" w:space="12" w:color="EAECF0"/>
+          <w:left w:val="single" w:sz="6" w:space="12" w:color="EAECF0"/>
+          <w:bottom w:val="single" w:sz="6" w:space="12" w:color="EAECF0"/>
+          <w:right w:val="single" w:sz="6" w:space="12" w:color="EAECF0"/>
+        </w:pBdr>
+        <w:tabs>
+          <w:tab w:val="left" w:pos="916"/>
+          <w:tab w:val="left" w:pos="1832"/>
+          <w:tab w:val="left" w:pos="2748"/>
+          <w:tab w:val="left" w:pos="3664"/>
+          <w:tab w:val="left" w:pos="4580"/>
+          <w:tab w:val="left" w:pos="5496"/>
+          <w:tab w:val="left" w:pos="6412"/>
+          <w:tab w:val="left" w:pos="7328"/>
+          <w:tab w:val="left" w:pos="8244"/>
+          <w:tab w:val="left" w:pos="9160"/>
+          <w:tab w:val="left" w:pos="10076"/>
+          <w:tab w:val="left" w:pos="10992"/>
+          <w:tab w:val="left" w:pos="11908"/>
+          <w:tab w:val="left" w:pos="12824"/>
+          <w:tab w:val="left" w:pos="13740"/>
+          <w:tab w:val="left" w:pos="14656"/>
+        </w:tabs>
+        <w:spacing w:after="0" w:line="312" w:lineRule="atLeast"/>
+        <w:rPr>
+          <w:rFonts w:ascii="Consolas" w:eastAsia="Times New Roman" w:hAnsi="Consolas" w:cs="Consolas"/>
+          <w:color w:val="000000" w:themeColor="text1"/>
+          <w:sz w:val="21"/>
+          <w:szCs w:val="21"/>
+          <w:lang w:eastAsia="en-PH"/>
+        </w:rPr>
+      </w:pPr>
+      <w:r>
+        <w:rPr>
+          <w:rFonts w:ascii="Consolas" w:eastAsia="Times New Roman" w:hAnsi="Consolas" w:cs="Consolas"/>
+          <w:color w:val="000000" w:themeColor="text1"/>
+          <w:sz w:val="21"/>
+          <w:szCs w:val="21"/>
+          <w:lang w:eastAsia="en-PH"/>
+        </w:rPr>
+        <w:t xml:space="preserve">            </w:t>
+      </w:r>
+      <w:proofErr w:type="gramStart"/>
+      <w:r>
+        <w:rPr>
+          <w:rFonts w:ascii="Consolas" w:eastAsia="Times New Roman" w:hAnsi="Consolas" w:cs="Consolas"/>
+          <w:color w:val="000000" w:themeColor="text1"/>
+          <w:sz w:val="21"/>
+          <w:szCs w:val="21"/>
+          <w:lang w:eastAsia="en-PH"/>
+        </w:rPr>
+        <w:t>alert(</w:t>
+      </w:r>
+      <w:proofErr w:type="gramEnd"/>
+      <w:r>
+        <w:rPr>
+          <w:rFonts w:ascii="Consolas" w:eastAsia="Times New Roman" w:hAnsi="Consolas" w:cs="Consolas"/>
+          <w:color w:val="000000" w:themeColor="text1"/>
+          <w:sz w:val="21"/>
+          <w:szCs w:val="21"/>
+          <w:lang w:eastAsia="en-PH"/>
+        </w:rPr>
+        <w:t>'Sample Code</w:t>
+      </w:r>
+      <w:r>
+        <w:rPr>
+          <w:rFonts w:ascii="Consolas" w:eastAsia="Times New Roman" w:hAnsi="Consolas" w:cs="Consolas"/>
+          <w:color w:val="000000" w:themeColor="text1"/>
+          <w:sz w:val="21"/>
+          <w:szCs w:val="21"/>
+          <w:lang w:eastAsia="en-PH"/>
+        </w:rPr>
+        <w:t xml:space="preserve">!');                     </w:t>
+      </w:r>
+    </w:p>
+    <w:p>
+      <w:pPr>
+        <w:pBdr>
+          <w:top w:val="single" w:sz="6" w:space="12" w:color="EAECF0"/>
+          <w:left w:val="single" w:sz="6" w:space="12" w:color="EAECF0"/>
+          <w:bottom w:val="single" w:sz="6" w:space="12" w:color="EAECF0"/>
+          <w:right w:val="single" w:sz="6" w:space="12" w:color="EAECF0"/>
+        </w:pBdr>
+        <w:tabs>
+          <w:tab w:val="left" w:pos="916"/>
+          <w:tab w:val="left" w:pos="1832"/>
+          <w:tab w:val="left" w:pos="2748"/>
+          <w:tab w:val="left" w:pos="3664"/>
+          <w:tab w:val="left" w:pos="4580"/>
+          <w:tab w:val="left" w:pos="5496"/>
+          <w:tab w:val="left" w:pos="6412"/>
+          <w:tab w:val="left" w:pos="7328"/>
+          <w:tab w:val="left" w:pos="8244"/>
+          <w:tab w:val="left" w:pos="9160"/>
+          <w:tab w:val="left" w:pos="10076"/>
+          <w:tab w:val="left" w:pos="10992"/>
+          <w:tab w:val="left" w:pos="11908"/>
+          <w:tab w:val="left" w:pos="12824"/>
+          <w:tab w:val="left" w:pos="13740"/>
+          <w:tab w:val="left" w:pos="14656"/>
+        </w:tabs>
+        <w:spacing w:after="0" w:line="312" w:lineRule="atLeast"/>
+        <w:rPr>
+          <w:rFonts w:ascii="Consolas" w:eastAsia="Times New Roman" w:hAnsi="Consolas" w:cs="Consolas"/>
+          <w:color w:val="000000" w:themeColor="text1"/>
+          <w:sz w:val="21"/>
+          <w:szCs w:val="21"/>
+          <w:lang w:eastAsia="en-PH"/>
+        </w:rPr>
+      </w:pPr>
+      <w:r>
+        <w:rPr>
+          <w:rFonts w:ascii="Consolas" w:eastAsia="Times New Roman" w:hAnsi="Consolas" w:cs="Consolas"/>
+          <w:color w:val="000000" w:themeColor="text1"/>
+          <w:sz w:val="21"/>
+          <w:szCs w:val="21"/>
+          <w:lang w:eastAsia="en-PH"/>
+        </w:rPr>
+        <w:t xml:space="preserve">            </w:t>
+      </w:r>
+      <w:proofErr w:type="spellStart"/>
+      <w:proofErr w:type="gramStart"/>
+      <w:r>
+        <w:rPr>
+          <w:rFonts w:ascii="Consolas" w:eastAsia="Times New Roman" w:hAnsi="Consolas" w:cs="Consolas"/>
+          <w:bCs/>
+          <w:color w:val="000000" w:themeColor="text1"/>
+          <w:sz w:val="21"/>
+          <w:szCs w:val="21"/>
+          <w:lang w:eastAsia="en-PH"/>
+        </w:rPr>
+        <w:t>var</w:t>
+      </w:r>
+      <w:proofErr w:type="spellEnd"/>
+      <w:proofErr w:type="gramEnd"/>
+      <w:r>
+        <w:rPr>
+          <w:rFonts w:ascii="Consolas" w:eastAsia="Times New Roman" w:hAnsi="Consolas" w:cs="Consolas"/>
+          <w:color w:val="000000" w:themeColor="text1"/>
+          <w:sz w:val="21"/>
+          <w:szCs w:val="21"/>
+          <w:lang w:eastAsia="en-PH"/>
+        </w:rPr>
+        <w:t xml:space="preserve"> </w:t>
+      </w:r>
+      <w:proofErr w:type="spellStart"/>
+      <w:r>
+        <w:rPr>
+          <w:rFonts w:ascii="Consolas" w:eastAsia="Times New Roman" w:hAnsi="Consolas" w:cs="Consolas"/>
+          <w:color w:val="000000" w:themeColor="text1"/>
+          <w:sz w:val="21"/>
+          <w:szCs w:val="21"/>
+          <w:lang w:eastAsia="en-PH"/>
+        </w:rPr>
+        <w:t>myTextNode</w:t>
+      </w:r>
+      <w:proofErr w:type="spellEnd"/>
+      <w:r>
+        <w:rPr>
+          <w:rFonts w:ascii="Consolas" w:eastAsia="Times New Roman" w:hAnsi="Consolas" w:cs="Consolas"/>
+          <w:color w:val="000000" w:themeColor="text1"/>
+          <w:sz w:val="21"/>
+          <w:szCs w:val="21"/>
+          <w:lang w:eastAsia="en-PH"/>
+        </w:rPr>
+        <w:t xml:space="preserve"> = </w:t>
+      </w:r>
+      <w:proofErr w:type="spellStart"/>
+      <w:r>
+        <w:rPr>
+          <w:rFonts w:ascii="Consolas" w:eastAsia="Times New Roman" w:hAnsi="Consolas" w:cs="Consolas"/>
+          <w:color w:val="000000" w:themeColor="text1"/>
+          <w:sz w:val="21"/>
+          <w:szCs w:val="21"/>
+          <w:lang w:eastAsia="en-PH"/>
+        </w:rPr>
+        <w:t>document.createTextNode</w:t>
+      </w:r>
+      <w:proofErr w:type="spellEnd"/>
+      <w:r>
+        <w:rPr>
+          <w:rFonts w:ascii="Consolas" w:eastAsia="Times New Roman" w:hAnsi="Consolas" w:cs="Consolas"/>
+          <w:color w:val="000000" w:themeColor="text1"/>
+          <w:sz w:val="21"/>
+          <w:szCs w:val="21"/>
+          <w:lang w:eastAsia="en-PH"/>
+        </w:rPr>
+        <w:t>('</w:t>
+      </w:r>
+      <w:r>
+        <w:rPr>
+          <w:rFonts w:ascii="Consolas" w:eastAsia="Times New Roman" w:hAnsi="Consolas" w:cs="Consolas"/>
+          <w:color w:val="000000" w:themeColor="text1"/>
+          <w:sz w:val="21"/>
+          <w:szCs w:val="21"/>
+          <w:lang w:eastAsia="en-PH"/>
+        </w:rPr>
+        <w:t>This is an example</w:t>
+      </w:r>
+      <w:r>
+        <w:rPr>
+          <w:rFonts w:ascii="Consolas" w:eastAsia="Times New Roman" w:hAnsi="Consolas" w:cs="Consolas"/>
+          <w:color w:val="000000" w:themeColor="text1"/>
+          <w:sz w:val="21"/>
+          <w:szCs w:val="21"/>
+          <w:lang w:eastAsia="en-PH"/>
+        </w:rPr>
+        <w:t>.');</w:t>
+      </w:r>
+    </w:p>
+    <w:p>
+      <w:pPr>
+        <w:pBdr>
+          <w:top w:val="single" w:sz="6" w:space="12" w:color="EAECF0"/>
+          <w:left w:val="single" w:sz="6" w:space="12" w:color="EAECF0"/>
+          <w:bottom w:val="single" w:sz="6" w:space="12" w:color="EAECF0"/>
+          <w:right w:val="single" w:sz="6" w:space="12" w:color="EAECF0"/>
+        </w:pBdr>
+        <w:tabs>
+          <w:tab w:val="left" w:pos="916"/>
+          <w:tab w:val="left" w:pos="1832"/>
+          <w:tab w:val="left" w:pos="2748"/>
+          <w:tab w:val="left" w:pos="3664"/>
+          <w:tab w:val="left" w:pos="4580"/>
+          <w:tab w:val="left" w:pos="5496"/>
+          <w:tab w:val="left" w:pos="6412"/>
+          <w:tab w:val="left" w:pos="7328"/>
+          <w:tab w:val="left" w:pos="8244"/>
+          <w:tab w:val="left" w:pos="9160"/>
+          <w:tab w:val="left" w:pos="10076"/>
+          <w:tab w:val="left" w:pos="10992"/>
+          <w:tab w:val="left" w:pos="11908"/>
+          <w:tab w:val="left" w:pos="12824"/>
+          <w:tab w:val="left" w:pos="13740"/>
+          <w:tab w:val="left" w:pos="14656"/>
+        </w:tabs>
+        <w:spacing w:after="0" w:line="312" w:lineRule="atLeast"/>
+        <w:rPr>
+          <w:rFonts w:ascii="Consolas" w:eastAsia="Times New Roman" w:hAnsi="Consolas" w:cs="Consolas"/>
+          <w:color w:val="000000" w:themeColor="text1"/>
+          <w:sz w:val="21"/>
+          <w:szCs w:val="21"/>
+          <w:lang w:eastAsia="en-PH"/>
+        </w:rPr>
+      </w:pPr>
+      <w:r>
+        <w:rPr>
+          <w:rFonts w:ascii="Consolas" w:eastAsia="Times New Roman" w:hAnsi="Consolas" w:cs="Consolas"/>
+          <w:color w:val="000000" w:themeColor="text1"/>
+          <w:sz w:val="21"/>
+          <w:szCs w:val="21"/>
+          <w:lang w:eastAsia="en-PH"/>
+        </w:rPr>
+        <w:t xml:space="preserve">            </w:t>
+      </w:r>
+      <w:proofErr w:type="spellStart"/>
+      <w:proofErr w:type="gramStart"/>
+      <w:r>
+        <w:rPr>
+          <w:rFonts w:ascii="Consolas" w:eastAsia="Times New Roman" w:hAnsi="Consolas" w:cs="Consolas"/>
+          <w:color w:val="000000" w:themeColor="text1"/>
+          <w:sz w:val="21"/>
+          <w:szCs w:val="21"/>
+          <w:lang w:eastAsia="en-PH"/>
+        </w:rPr>
+        <w:t>document.body.appendChild</w:t>
+      </w:r>
+      <w:proofErr w:type="spellEnd"/>
+      <w:r>
+        <w:rPr>
+          <w:rFonts w:ascii="Consolas" w:eastAsia="Times New Roman" w:hAnsi="Consolas" w:cs="Consolas"/>
+          <w:color w:val="000000" w:themeColor="text1"/>
+          <w:sz w:val="21"/>
+          <w:szCs w:val="21"/>
+          <w:lang w:eastAsia="en-PH"/>
+        </w:rPr>
+        <w:t>(</w:t>
+      </w:r>
+      <w:proofErr w:type="spellStart"/>
+      <w:proofErr w:type="gramEnd"/>
+      <w:r>
+        <w:rPr>
+          <w:rFonts w:ascii="Consolas" w:eastAsia="Times New Roman" w:hAnsi="Consolas" w:cs="Consolas"/>
+          <w:color w:val="000000" w:themeColor="text1"/>
+          <w:sz w:val="21"/>
+          <w:szCs w:val="21"/>
+          <w:lang w:eastAsia="en-PH"/>
+        </w:rPr>
+        <w:t>myTextNode</w:t>
+      </w:r>
+      <w:proofErr w:type="spellEnd"/>
+      <w:r>
+        <w:rPr>
+          <w:rFonts w:ascii="Consolas" w:eastAsia="Times New Roman" w:hAnsi="Consolas" w:cs="Consolas"/>
+          <w:color w:val="000000" w:themeColor="text1"/>
+          <w:sz w:val="21"/>
+          <w:szCs w:val="21"/>
+          <w:lang w:eastAsia="en-PH"/>
+        </w:rPr>
+        <w:t xml:space="preserve">);    </w:t>
+      </w:r>
+    </w:p>
+    <w:p>
+      <w:pPr>
+        <w:pBdr>
+          <w:top w:val="single" w:sz="6" w:space="12" w:color="EAECF0"/>
+          <w:left w:val="single" w:sz="6" w:space="12" w:color="EAECF0"/>
+          <w:bottom w:val="single" w:sz="6" w:space="12" w:color="EAECF0"/>
+          <w:right w:val="single" w:sz="6" w:space="12" w:color="EAECF0"/>
+        </w:pBdr>
+        <w:tabs>
+          <w:tab w:val="left" w:pos="916"/>
+          <w:tab w:val="left" w:pos="1832"/>
+          <w:tab w:val="left" w:pos="2748"/>
+          <w:tab w:val="left" w:pos="3664"/>
+          <w:tab w:val="left" w:pos="4580"/>
+          <w:tab w:val="left" w:pos="5496"/>
+          <w:tab w:val="left" w:pos="6412"/>
+          <w:tab w:val="left" w:pos="7328"/>
+          <w:tab w:val="left" w:pos="8244"/>
+          <w:tab w:val="left" w:pos="9160"/>
+          <w:tab w:val="left" w:pos="10076"/>
+          <w:tab w:val="left" w:pos="10992"/>
+          <w:tab w:val="left" w:pos="11908"/>
+          <w:tab w:val="left" w:pos="12824"/>
+          <w:tab w:val="left" w:pos="13740"/>
+          <w:tab w:val="left" w:pos="14656"/>
+        </w:tabs>
+        <w:spacing w:after="0" w:line="312" w:lineRule="atLeast"/>
+        <w:rPr>
+          <w:rFonts w:ascii="Consolas" w:eastAsia="Times New Roman" w:hAnsi="Consolas" w:cs="Consolas"/>
+          <w:color w:val="000000" w:themeColor="text1"/>
+          <w:sz w:val="21"/>
+          <w:szCs w:val="21"/>
+          <w:lang w:eastAsia="en-PH"/>
+        </w:rPr>
+      </w:pPr>
+      <w:r>
+        <w:rPr>
+          <w:rFonts w:ascii="Consolas" w:eastAsia="Times New Roman" w:hAnsi="Consolas" w:cs="Consolas"/>
+          <w:color w:val="000000" w:themeColor="text1"/>
+          <w:sz w:val="21"/>
+          <w:szCs w:val="21"/>
+          <w:lang w:eastAsia="en-PH"/>
+        </w:rPr>
+        <w:t xml:space="preserve">        };</w:t>
+      </w:r>
+    </w:p>
+    <w:p>
+      <w:pPr>
+        <w:pBdr>
+          <w:top w:val="single" w:sz="6" w:space="12" w:color="EAECF0"/>
+          <w:left w:val="single" w:sz="6" w:space="12" w:color="EAECF0"/>
+          <w:bottom w:val="single" w:sz="6" w:space="12" w:color="EAECF0"/>
+          <w:right w:val="single" w:sz="6" w:space="12" w:color="EAECF0"/>
+        </w:pBdr>
+        <w:tabs>
+          <w:tab w:val="left" w:pos="916"/>
+          <w:tab w:val="left" w:pos="1832"/>
+          <w:tab w:val="left" w:pos="2748"/>
+          <w:tab w:val="left" w:pos="3664"/>
+          <w:tab w:val="left" w:pos="4580"/>
+          <w:tab w:val="left" w:pos="5496"/>
+          <w:tab w:val="left" w:pos="6412"/>
+          <w:tab w:val="left" w:pos="7328"/>
+          <w:tab w:val="left" w:pos="8244"/>
+          <w:tab w:val="left" w:pos="9160"/>
+          <w:tab w:val="left" w:pos="10076"/>
+          <w:tab w:val="left" w:pos="10992"/>
+          <w:tab w:val="left" w:pos="11908"/>
+          <w:tab w:val="left" w:pos="12824"/>
+          <w:tab w:val="left" w:pos="13740"/>
+          <w:tab w:val="left" w:pos="14656"/>
+        </w:tabs>
+        <w:spacing w:after="0" w:line="312" w:lineRule="atLeast"/>
+        <w:rPr>
+          <w:rFonts w:ascii="Consolas" w:eastAsia="Times New Roman" w:hAnsi="Consolas" w:cs="Consolas"/>
+          <w:color w:val="000000" w:themeColor="text1"/>
+          <w:sz w:val="21"/>
+          <w:szCs w:val="21"/>
+          <w:lang w:eastAsia="en-PH"/>
+        </w:rPr>
+      </w:pPr>
+      <w:r>
+        <w:rPr>
+          <w:rFonts w:ascii="Consolas" w:eastAsia="Times New Roman" w:hAnsi="Consolas" w:cs="Consolas"/>
+          <w:color w:val="000000" w:themeColor="text1"/>
+          <w:sz w:val="21"/>
+          <w:szCs w:val="21"/>
+          <w:lang w:eastAsia="en-PH"/>
+        </w:rPr>
+        <w:t xml:space="preserve">    &lt;/</w:t>
+      </w:r>
+      <w:r>
+        <w:rPr>
+          <w:rFonts w:ascii="Consolas" w:eastAsia="Times New Roman" w:hAnsi="Consolas" w:cs="Consolas"/>
+          <w:bCs/>
+          <w:color w:val="000000" w:themeColor="text1"/>
+          <w:sz w:val="21"/>
+          <w:szCs w:val="21"/>
+          <w:lang w:eastAsia="en-PH"/>
+        </w:rPr>
+        <w:t>script</w:t>
+      </w:r>
+      <w:r>
+        <w:rPr>
+          <w:rFonts w:ascii="Consolas" w:eastAsia="Times New Roman" w:hAnsi="Consolas" w:cs="Consolas"/>
+          <w:color w:val="000000" w:themeColor="text1"/>
+          <w:sz w:val="21"/>
+          <w:szCs w:val="21"/>
+          <w:lang w:eastAsia="en-PH"/>
+        </w:rPr>
+        <w:t>&gt;</w:t>
+      </w:r>
+    </w:p>
+    <w:p>
+      <w:pPr>
+        <w:pBdr>
+          <w:top w:val="single" w:sz="6" w:space="12" w:color="EAECF0"/>
+          <w:left w:val="single" w:sz="6" w:space="12" w:color="EAECF0"/>
+          <w:bottom w:val="single" w:sz="6" w:space="12" w:color="EAECF0"/>
+          <w:right w:val="single" w:sz="6" w:space="12" w:color="EAECF0"/>
+        </w:pBdr>
+        <w:tabs>
+          <w:tab w:val="left" w:pos="916"/>
+          <w:tab w:val="left" w:pos="1832"/>
+          <w:tab w:val="left" w:pos="2748"/>
+          <w:tab w:val="left" w:pos="3664"/>
+          <w:tab w:val="left" w:pos="4580"/>
+          <w:tab w:val="left" w:pos="5496"/>
+          <w:tab w:val="left" w:pos="6412"/>
+          <w:tab w:val="left" w:pos="7328"/>
+          <w:tab w:val="left" w:pos="8244"/>
+          <w:tab w:val="left" w:pos="9160"/>
+          <w:tab w:val="left" w:pos="10076"/>
+          <w:tab w:val="left" w:pos="10992"/>
+          <w:tab w:val="left" w:pos="11908"/>
+          <w:tab w:val="left" w:pos="12824"/>
+          <w:tab w:val="left" w:pos="13740"/>
+          <w:tab w:val="left" w:pos="14656"/>
+        </w:tabs>
+        <w:spacing w:after="0" w:line="312" w:lineRule="atLeast"/>
+        <w:rPr>
+          <w:rFonts w:ascii="Consolas" w:eastAsia="Times New Roman" w:hAnsi="Consolas" w:cs="Consolas"/>
+          <w:color w:val="000000" w:themeColor="text1"/>
+          <w:sz w:val="21"/>
+          <w:szCs w:val="21"/>
+          <w:lang w:eastAsia="en-PH"/>
+        </w:rPr>
+      </w:pPr>
+      <w:r>
+        <w:rPr>
+          <w:rFonts w:ascii="Consolas" w:eastAsia="Times New Roman" w:hAnsi="Consolas" w:cs="Consolas"/>
+          <w:color w:val="000000" w:themeColor="text1"/>
+          <w:sz w:val="21"/>
+          <w:szCs w:val="21"/>
+          <w:lang w:eastAsia="en-PH"/>
+        </w:rPr>
+        <w:t xml:space="preserve">  &lt;/</w:t>
+      </w:r>
+      <w:r>
+        <w:rPr>
+          <w:rFonts w:ascii="Consolas" w:eastAsia="Times New Roman" w:hAnsi="Consolas" w:cs="Consolas"/>
+          <w:bCs/>
+          <w:color w:val="000000" w:themeColor="text1"/>
+          <w:sz w:val="21"/>
+          <w:szCs w:val="21"/>
+          <w:lang w:eastAsia="en-PH"/>
+        </w:rPr>
+        <w:t>body</w:t>
+      </w:r>
+      <w:r>
+        <w:rPr>
+          <w:rFonts w:ascii="Consolas" w:eastAsia="Times New Roman" w:hAnsi="Consolas" w:cs="Consolas"/>
+          <w:color w:val="000000" w:themeColor="text1"/>
+          <w:sz w:val="21"/>
+          <w:szCs w:val="21"/>
+          <w:lang w:eastAsia="en-PH"/>
+        </w:rPr>
+        <w:t>&gt;</w:t>
+      </w:r>
+    </w:p>
+    <w:p>
+      <w:pPr>
+        <w:pBdr>
+          <w:top w:val="single" w:sz="6" w:space="12" w:color="EAECF0"/>
+          <w:left w:val="single" w:sz="6" w:space="12" w:color="EAECF0"/>
+          <w:bottom w:val="single" w:sz="6" w:space="12" w:color="EAECF0"/>
+          <w:right w:val="single" w:sz="6" w:space="12" w:color="EAECF0"/>
+        </w:pBdr>
+        <w:tabs>
+          <w:tab w:val="left" w:pos="916"/>
+          <w:tab w:val="left" w:pos="1832"/>
+          <w:tab w:val="left" w:pos="2748"/>
+          <w:tab w:val="left" w:pos="3664"/>
+          <w:tab w:val="left" w:pos="4580"/>
+          <w:tab w:val="left" w:pos="5496"/>
+          <w:tab w:val="left" w:pos="6412"/>
+          <w:tab w:val="left" w:pos="7328"/>
+          <w:tab w:val="left" w:pos="8244"/>
+          <w:tab w:val="left" w:pos="9160"/>
+          <w:tab w:val="left" w:pos="10076"/>
+          <w:tab w:val="left" w:pos="10992"/>
+          <w:tab w:val="left" w:pos="11908"/>
+          <w:tab w:val="left" w:pos="12824"/>
+          <w:tab w:val="left" w:pos="13740"/>
+          <w:tab w:val="left" w:pos="14656"/>
+        </w:tabs>
+        <w:spacing w:after="0" w:line="312" w:lineRule="atLeast"/>
+        <w:rPr>
+          <w:rFonts w:ascii="Consolas" w:eastAsia="Times New Roman" w:hAnsi="Consolas" w:cs="Consolas"/>
+          <w:color w:val="000000" w:themeColor="text1"/>
+          <w:sz w:val="21"/>
+          <w:szCs w:val="21"/>
+          <w:lang w:eastAsia="en-PH"/>
+        </w:rPr>
+      </w:pPr>
+      <w:r>
+        <w:rPr>
+          <w:rFonts w:ascii="Consolas" w:eastAsia="Times New Roman" w:hAnsi="Consolas" w:cs="Consolas"/>
+          <w:color w:val="000000" w:themeColor="text1"/>
+          <w:sz w:val="21"/>
+          <w:szCs w:val="21"/>
+          <w:lang w:eastAsia="en-PH"/>
+        </w:rPr>
+        <w:t>&lt;/</w:t>
+      </w:r>
+      <w:r>
+        <w:rPr>
+          <w:rFonts w:ascii="Consolas" w:eastAsia="Times New Roman" w:hAnsi="Consolas" w:cs="Consolas"/>
+          <w:bCs/>
+          <w:color w:val="000000" w:themeColor="text1"/>
+          <w:sz w:val="21"/>
+          <w:szCs w:val="21"/>
+          <w:lang w:eastAsia="en-PH"/>
+        </w:rPr>
+        <w:t>html</w:t>
+      </w:r>
+      <w:r>
+        <w:rPr>
+          <w:rFonts w:ascii="Consolas" w:eastAsia="Times New Roman" w:hAnsi="Consolas" w:cs="Consolas"/>
+          <w:color w:val="000000" w:themeColor="text1"/>
+          <w:sz w:val="21"/>
+          <w:szCs w:val="21"/>
+          <w:lang w:eastAsia="en-PH"/>
+        </w:rPr>
+        <w:t>&gt;</w:t>
+      </w:r>
     </w:p>
     <w:p>
       <w:pPr>
         <w:pStyle w:val="NoSpacing"/>
         <w:ind w:left="720"/>
+        <w:rPr>
+          <w:rFonts w:ascii="Consolas" w:hAnsi="Consolas" w:cs="Consolas"/>
+        </w:rPr>
       </w:pPr>
     </w:p>
     <w:p>
       <w:pPr>
         <w:pStyle w:val="NoSpacing"/>
         <w:ind w:left="720"/>
+        <w:rPr>
+          <w:rFonts w:ascii="Consolas" w:hAnsi="Consolas" w:cs="Consolas"/>
+        </w:rPr>
       </w:pPr>
     </w:p>
     <w:p>
       <w:pPr>
         <w:pStyle w:val="NoSpacing"/>
+        <w:ind w:left="720"/>
+        <w:rPr>
+          <w:rFonts w:ascii="Consolas" w:hAnsi="Consolas" w:cs="Consolas"/>
+        </w:rPr>
       </w:pPr>
     </w:p>
     <w:p>
       <w:pPr>
         <w:pStyle w:val="NoSpacing"/>
+        <w:ind w:left="720"/>
+        <w:rPr>
+          <w:rFonts w:ascii="Consolas" w:hAnsi="Consolas" w:cs="Consolas"/>
+        </w:rPr>
+      </w:pPr>
+    </w:p>
+    <w:p>
+      <w:pPr>
+        <w:pStyle w:val="NoSpacing"/>
+        <w:rPr>
+          <w:rFonts w:ascii="Consolas" w:hAnsi="Consolas" w:cs="Consolas"/>
+        </w:rPr>
+      </w:pPr>
+    </w:p>
+    <w:p>
+      <w:pPr>
+        <w:pStyle w:val="NoSpacing"/>
+        <w:rPr>
+          <w:rFonts w:ascii="Consolas" w:hAnsi="Consolas" w:cs="Consolas"/>
+        </w:rPr>
       </w:pPr>
     </w:p>
     <w:p>
       <w:pPr>
         <w:pStyle w:val="NoSpacing"/>
         <w:ind w:left="360"/>
+        <w:rPr>
+          <w:rFonts w:ascii="Consolas" w:hAnsi="Consolas" w:cs="Consolas"/>
+        </w:rPr>
       </w:pPr>
     </w:p>
     <w:p>
       <w:pPr>
         <w:pStyle w:val="NoSpacing"/>
+        <w:rPr>
+          <w:rFonts w:ascii="Consolas" w:hAnsi="Consolas" w:cs="Consolas"/>
+        </w:rPr>
       </w:pPr>
     </w:p>
     <w:sectPr>
@@ -3178,6 +4599,111 @@
       <w:u w:val="single"/>
     </w:rPr>
   </w:style>
+  <w:style w:type="paragraph" w:styleId="HTMLPreformatted">
+    <w:name w:val="HTML Preformatted"/>
+    <w:basedOn w:val="Normal"/>
+    <w:link w:val="HTMLPreformattedChar"/>
+    <w:uiPriority w:val="99"/>
+    <w:semiHidden/>
+    <w:unhideWhenUsed/>
+    <w:rsid w:val="00F84D3E"/>
+    <w:pPr>
+      <w:tabs>
+        <w:tab w:val="left" w:pos="916"/>
+        <w:tab w:val="left" w:pos="1832"/>
+        <w:tab w:val="left" w:pos="2748"/>
+        <w:tab w:val="left" w:pos="3664"/>
+        <w:tab w:val="left" w:pos="4580"/>
+        <w:tab w:val="left" w:pos="5496"/>
+        <w:tab w:val="left" w:pos="6412"/>
+        <w:tab w:val="left" w:pos="7328"/>
+        <w:tab w:val="left" w:pos="8244"/>
+        <w:tab w:val="left" w:pos="9160"/>
+        <w:tab w:val="left" w:pos="10076"/>
+        <w:tab w:val="left" w:pos="10992"/>
+        <w:tab w:val="left" w:pos="11908"/>
+        <w:tab w:val="left" w:pos="12824"/>
+        <w:tab w:val="left" w:pos="13740"/>
+        <w:tab w:val="left" w:pos="14656"/>
+      </w:tabs>
+      <w:spacing w:after="0" w:line="240" w:lineRule="auto"/>
+    </w:pPr>
+    <w:rPr>
+      <w:rFonts w:ascii="Courier New" w:eastAsia="Times New Roman" w:hAnsi="Courier New" w:cs="Courier New"/>
+      <w:sz w:val="20"/>
+      <w:szCs w:val="20"/>
+      <w:lang w:eastAsia="en-PH"/>
+    </w:rPr>
+  </w:style>
+  <w:style w:type="character" w:customStyle="1" w:styleId="HTMLPreformattedChar">
+    <w:name w:val="HTML Preformatted Char"/>
+    <w:basedOn w:val="DefaultParagraphFont"/>
+    <w:link w:val="HTMLPreformatted"/>
+    <w:uiPriority w:val="99"/>
+    <w:semiHidden/>
+    <w:rsid w:val="00F84D3E"/>
+    <w:rPr>
+      <w:rFonts w:ascii="Courier New" w:eastAsia="Times New Roman" w:hAnsi="Courier New" w:cs="Courier New"/>
+      <w:sz w:val="20"/>
+      <w:szCs w:val="20"/>
+      <w:lang w:eastAsia="en-PH"/>
+    </w:rPr>
+  </w:style>
+  <w:style w:type="character" w:customStyle="1" w:styleId="cp">
+    <w:name w:val="cp"/>
+    <w:basedOn w:val="DefaultParagraphFont"/>
+    <w:rsid w:val="00F84D3E"/>
+  </w:style>
+  <w:style w:type="character" w:customStyle="1" w:styleId="p">
+    <w:name w:val="p"/>
+    <w:basedOn w:val="DefaultParagraphFont"/>
+    <w:rsid w:val="00F84D3E"/>
+  </w:style>
+  <w:style w:type="character" w:customStyle="1" w:styleId="nt">
+    <w:name w:val="nt"/>
+    <w:basedOn w:val="DefaultParagraphFont"/>
+    <w:rsid w:val="00F84D3E"/>
+  </w:style>
+  <w:style w:type="character" w:customStyle="1" w:styleId="na">
+    <w:name w:val="na"/>
+    <w:basedOn w:val="DefaultParagraphFont"/>
+    <w:rsid w:val="00F84D3E"/>
+  </w:style>
+  <w:style w:type="character" w:customStyle="1" w:styleId="o">
+    <w:name w:val="o"/>
+    <w:basedOn w:val="DefaultParagraphFont"/>
+    <w:rsid w:val="00F84D3E"/>
+  </w:style>
+  <w:style w:type="character" w:customStyle="1" w:styleId="s">
+    <w:name w:val="s"/>
+    <w:basedOn w:val="DefaultParagraphFont"/>
+    <w:rsid w:val="00F84D3E"/>
+  </w:style>
+  <w:style w:type="character" w:customStyle="1" w:styleId="nb">
+    <w:name w:val="nb"/>
+    <w:basedOn w:val="DefaultParagraphFont"/>
+    <w:rsid w:val="00F84D3E"/>
+  </w:style>
+  <w:style w:type="character" w:customStyle="1" w:styleId="nx">
+    <w:name w:val="nx"/>
+    <w:basedOn w:val="DefaultParagraphFont"/>
+    <w:rsid w:val="00F84D3E"/>
+  </w:style>
+  <w:style w:type="character" w:customStyle="1" w:styleId="s1">
+    <w:name w:val="s1"/>
+    <w:basedOn w:val="DefaultParagraphFont"/>
+    <w:rsid w:val="00F84D3E"/>
+  </w:style>
+  <w:style w:type="character" w:customStyle="1" w:styleId="kd">
+    <w:name w:val="kd"/>
+    <w:basedOn w:val="DefaultParagraphFont"/>
+    <w:rsid w:val="00F84D3E"/>
+  </w:style>
+  <w:style w:type="character" w:customStyle="1" w:styleId="c1">
+    <w:name w:val="c1"/>
+    <w:basedOn w:val="DefaultParagraphFont"/>
+    <w:rsid w:val="00F84D3E"/>
+  </w:style>
 </w:styles>
 </file>
 
@@ -3488,6 +5014,111 @@
       <w:color w:val="0000FF"/>
       <w:u w:val="single"/>
     </w:rPr>
+  </w:style>
+  <w:style w:type="paragraph" w:styleId="HTMLPreformatted">
+    <w:name w:val="HTML Preformatted"/>
+    <w:basedOn w:val="Normal"/>
+    <w:link w:val="HTMLPreformattedChar"/>
+    <w:uiPriority w:val="99"/>
+    <w:semiHidden/>
+    <w:unhideWhenUsed/>
+    <w:rsid w:val="00F84D3E"/>
+    <w:pPr>
+      <w:tabs>
+        <w:tab w:val="left" w:pos="916"/>
+        <w:tab w:val="left" w:pos="1832"/>
+        <w:tab w:val="left" w:pos="2748"/>
+        <w:tab w:val="left" w:pos="3664"/>
+        <w:tab w:val="left" w:pos="4580"/>
+        <w:tab w:val="left" w:pos="5496"/>
+        <w:tab w:val="left" w:pos="6412"/>
+        <w:tab w:val="left" w:pos="7328"/>
+        <w:tab w:val="left" w:pos="8244"/>
+        <w:tab w:val="left" w:pos="9160"/>
+        <w:tab w:val="left" w:pos="10076"/>
+        <w:tab w:val="left" w:pos="10992"/>
+        <w:tab w:val="left" w:pos="11908"/>
+        <w:tab w:val="left" w:pos="12824"/>
+        <w:tab w:val="left" w:pos="13740"/>
+        <w:tab w:val="left" w:pos="14656"/>
+      </w:tabs>
+      <w:spacing w:after="0" w:line="240" w:lineRule="auto"/>
+    </w:pPr>
+    <w:rPr>
+      <w:rFonts w:ascii="Courier New" w:eastAsia="Times New Roman" w:hAnsi="Courier New" w:cs="Courier New"/>
+      <w:sz w:val="20"/>
+      <w:szCs w:val="20"/>
+      <w:lang w:eastAsia="en-PH"/>
+    </w:rPr>
+  </w:style>
+  <w:style w:type="character" w:customStyle="1" w:styleId="HTMLPreformattedChar">
+    <w:name w:val="HTML Preformatted Char"/>
+    <w:basedOn w:val="DefaultParagraphFont"/>
+    <w:link w:val="HTMLPreformatted"/>
+    <w:uiPriority w:val="99"/>
+    <w:semiHidden/>
+    <w:rsid w:val="00F84D3E"/>
+    <w:rPr>
+      <w:rFonts w:ascii="Courier New" w:eastAsia="Times New Roman" w:hAnsi="Courier New" w:cs="Courier New"/>
+      <w:sz w:val="20"/>
+      <w:szCs w:val="20"/>
+      <w:lang w:eastAsia="en-PH"/>
+    </w:rPr>
+  </w:style>
+  <w:style w:type="character" w:customStyle="1" w:styleId="cp">
+    <w:name w:val="cp"/>
+    <w:basedOn w:val="DefaultParagraphFont"/>
+    <w:rsid w:val="00F84D3E"/>
+  </w:style>
+  <w:style w:type="character" w:customStyle="1" w:styleId="p">
+    <w:name w:val="p"/>
+    <w:basedOn w:val="DefaultParagraphFont"/>
+    <w:rsid w:val="00F84D3E"/>
+  </w:style>
+  <w:style w:type="character" w:customStyle="1" w:styleId="nt">
+    <w:name w:val="nt"/>
+    <w:basedOn w:val="DefaultParagraphFont"/>
+    <w:rsid w:val="00F84D3E"/>
+  </w:style>
+  <w:style w:type="character" w:customStyle="1" w:styleId="na">
+    <w:name w:val="na"/>
+    <w:basedOn w:val="DefaultParagraphFont"/>
+    <w:rsid w:val="00F84D3E"/>
+  </w:style>
+  <w:style w:type="character" w:customStyle="1" w:styleId="o">
+    <w:name w:val="o"/>
+    <w:basedOn w:val="DefaultParagraphFont"/>
+    <w:rsid w:val="00F84D3E"/>
+  </w:style>
+  <w:style w:type="character" w:customStyle="1" w:styleId="s">
+    <w:name w:val="s"/>
+    <w:basedOn w:val="DefaultParagraphFont"/>
+    <w:rsid w:val="00F84D3E"/>
+  </w:style>
+  <w:style w:type="character" w:customStyle="1" w:styleId="nb">
+    <w:name w:val="nb"/>
+    <w:basedOn w:val="DefaultParagraphFont"/>
+    <w:rsid w:val="00F84D3E"/>
+  </w:style>
+  <w:style w:type="character" w:customStyle="1" w:styleId="nx">
+    <w:name w:val="nx"/>
+    <w:basedOn w:val="DefaultParagraphFont"/>
+    <w:rsid w:val="00F84D3E"/>
+  </w:style>
+  <w:style w:type="character" w:customStyle="1" w:styleId="s1">
+    <w:name w:val="s1"/>
+    <w:basedOn w:val="DefaultParagraphFont"/>
+    <w:rsid w:val="00F84D3E"/>
+  </w:style>
+  <w:style w:type="character" w:customStyle="1" w:styleId="kd">
+    <w:name w:val="kd"/>
+    <w:basedOn w:val="DefaultParagraphFont"/>
+    <w:rsid w:val="00F84D3E"/>
+  </w:style>
+  <w:style w:type="character" w:customStyle="1" w:styleId="c1">
+    <w:name w:val="c1"/>
+    <w:basedOn w:val="DefaultParagraphFont"/>
+    <w:rsid w:val="00F84D3E"/>
   </w:style>
 </w:styles>
 </file>

</xml_diff>